<commit_message>
feat(web): company web site
</commit_message>
<xml_diff>
--- a/IGI/LR1/Отчет1.docx
+++ b/IGI/LR1/Отчет1.docx
@@ -13,101 +13,2297 @@
           <w:noProof/>
         </w:rPr>
         <w:drawing>
-          <wp:inline distT="0" distB="0" distL="0" distR="0" wp14:anchorId="20EF3259" wp14:editId="56173DF1">
-            <wp:extent cx="5940425" cy="1879600"/>
+          <wp:inline distT="0" distB="0" distL="0" distR="0" wp14:anchorId="6FB6F314" wp14:editId="646657CB">
+            <wp:extent cx="5940425" cy="3338830"/>
+            <wp:effectExtent l="0" t="0" r="3175" b="0"/>
+            <wp:docPr id="3" name="Рисунок 3"/>
+            <wp:cNvGraphicFramePr>
+              <a:graphicFrameLocks xmlns:a="http://schemas.openxmlformats.org/drawingml/2006/main" noChangeAspect="1"/>
+            </wp:cNvGraphicFramePr>
+            <a:graphic xmlns:a="http://schemas.openxmlformats.org/drawingml/2006/main">
+              <a:graphicData uri="http://schemas.openxmlformats.org/drawingml/2006/picture">
+                <pic:pic xmlns:pic="http://schemas.openxmlformats.org/drawingml/2006/picture">
+                  <pic:nvPicPr>
+                    <pic:cNvPr id="1" name=""/>
+                    <pic:cNvPicPr/>
+                  </pic:nvPicPr>
+                  <pic:blipFill>
+                    <a:blip r:embed="rId4"/>
+                    <a:stretch>
+                      <a:fillRect/>
+                    </a:stretch>
+                  </pic:blipFill>
+                  <pic:spPr>
+                    <a:xfrm>
+                      <a:off x="0" y="0"/>
+                      <a:ext cx="5940425" cy="3338830"/>
+                    </a:xfrm>
+                    <a:prstGeom prst="rect">
+                      <a:avLst/>
+                    </a:prstGeom>
+                  </pic:spPr>
+                </pic:pic>
+              </a:graphicData>
+            </a:graphic>
+          </wp:inline>
+        </w:drawing>
+      </w:r>
+    </w:p>
+    <w:p>
+      <w:pPr>
+        <w:rPr>
+          <w:lang w:val="en-US"/>
+        </w:rPr>
+      </w:pPr>
+    </w:p>
+    <w:p>
+      <w:pPr>
+        <w:rPr>
+          <w:lang w:val="en-US"/>
+        </w:rPr>
+      </w:pPr>
+      <w:r>
+        <w:rPr>
+          <w:noProof/>
+        </w:rPr>
+        <w:drawing>
+          <wp:inline distT="0" distB="0" distL="0" distR="0" wp14:anchorId="75819C68" wp14:editId="3319236D">
+            <wp:extent cx="5940425" cy="1427480"/>
+            <wp:effectExtent l="0" t="0" r="3175" b="1270"/>
+            <wp:docPr id="1" name="Рисунок 1"/>
+            <wp:cNvGraphicFramePr>
+              <a:graphicFrameLocks xmlns:a="http://schemas.openxmlformats.org/drawingml/2006/main" noChangeAspect="1"/>
+            </wp:cNvGraphicFramePr>
+            <a:graphic xmlns:a="http://schemas.openxmlformats.org/drawingml/2006/main">
+              <a:graphicData uri="http://schemas.openxmlformats.org/drawingml/2006/picture">
+                <pic:pic xmlns:pic="http://schemas.openxmlformats.org/drawingml/2006/picture">
+                  <pic:nvPicPr>
+                    <pic:cNvPr id="1" name=""/>
+                    <pic:cNvPicPr/>
+                  </pic:nvPicPr>
+                  <pic:blipFill>
+                    <a:blip r:embed="rId5"/>
+                    <a:stretch>
+                      <a:fillRect/>
+                    </a:stretch>
+                  </pic:blipFill>
+                  <pic:spPr>
+                    <a:xfrm>
+                      <a:off x="0" y="0"/>
+                      <a:ext cx="5940425" cy="1427480"/>
+                    </a:xfrm>
+                    <a:prstGeom prst="rect">
+                      <a:avLst/>
+                    </a:prstGeom>
+                  </pic:spPr>
+                </pic:pic>
+              </a:graphicData>
+            </a:graphic>
+          </wp:inline>
+        </w:drawing>
+      </w:r>
+    </w:p>
+    <w:p>
+      <w:pPr>
+        <w:rPr>
+          <w:noProof/>
+        </w:rPr>
+      </w:pPr>
+    </w:p>
+    <w:p>
+      <w:pPr>
+        <w:rPr>
+          <w:lang w:val="en-US"/>
+        </w:rPr>
+      </w:pPr>
+      <w:r>
+        <w:rPr>
+          <w:noProof/>
+        </w:rPr>
+        <w:drawing>
+          <wp:inline distT="0" distB="0" distL="0" distR="0" wp14:anchorId="569C1CC1" wp14:editId="1F8375C1">
+            <wp:extent cx="5940425" cy="3416935"/>
+            <wp:effectExtent l="0" t="0" r="3175" b="0"/>
+            <wp:docPr id="4" name="Рисунок 4"/>
+            <wp:cNvGraphicFramePr>
+              <a:graphicFrameLocks xmlns:a="http://schemas.openxmlformats.org/drawingml/2006/main" noChangeAspect="1"/>
+            </wp:cNvGraphicFramePr>
+            <a:graphic xmlns:a="http://schemas.openxmlformats.org/drawingml/2006/main">
+              <a:graphicData uri="http://schemas.openxmlformats.org/drawingml/2006/picture">
+                <pic:pic xmlns:pic="http://schemas.openxmlformats.org/drawingml/2006/picture">
+                  <pic:nvPicPr>
+                    <pic:cNvPr id="1" name=""/>
+                    <pic:cNvPicPr/>
+                  </pic:nvPicPr>
+                  <pic:blipFill>
+                    <a:blip r:embed="rId6"/>
+                    <a:stretch>
+                      <a:fillRect/>
+                    </a:stretch>
+                  </pic:blipFill>
+                  <pic:spPr>
+                    <a:xfrm>
+                      <a:off x="0" y="0"/>
+                      <a:ext cx="5940425" cy="3416935"/>
+                    </a:xfrm>
+                    <a:prstGeom prst="rect">
+                      <a:avLst/>
+                    </a:prstGeom>
+                  </pic:spPr>
+                </pic:pic>
+              </a:graphicData>
+            </a:graphic>
+          </wp:inline>
+        </w:drawing>
+      </w:r>
+    </w:p>
+    <w:p>
+      <w:pPr>
+        <w:rPr>
+          <w:lang w:val="en-US"/>
+        </w:rPr>
+      </w:pPr>
+      <w:r>
+        <w:rPr>
+          <w:noProof/>
+        </w:rPr>
+        <w:lastRenderedPageBreak/>
+        <w:drawing>
+          <wp:inline distT="0" distB="0" distL="0" distR="0" wp14:anchorId="0C61AD66" wp14:editId="30FEADBF">
+            <wp:extent cx="5940425" cy="2511425"/>
+            <wp:effectExtent l="0" t="0" r="3175" b="3175"/>
+            <wp:docPr id="5" name="Рисунок 5"/>
+            <wp:cNvGraphicFramePr>
+              <a:graphicFrameLocks xmlns:a="http://schemas.openxmlformats.org/drawingml/2006/main" noChangeAspect="1"/>
+            </wp:cNvGraphicFramePr>
+            <a:graphic xmlns:a="http://schemas.openxmlformats.org/drawingml/2006/main">
+              <a:graphicData uri="http://schemas.openxmlformats.org/drawingml/2006/picture">
+                <pic:pic xmlns:pic="http://schemas.openxmlformats.org/drawingml/2006/picture">
+                  <pic:nvPicPr>
+                    <pic:cNvPr id="1" name=""/>
+                    <pic:cNvPicPr/>
+                  </pic:nvPicPr>
+                  <pic:blipFill>
+                    <a:blip r:embed="rId7"/>
+                    <a:stretch>
+                      <a:fillRect/>
+                    </a:stretch>
+                  </pic:blipFill>
+                  <pic:spPr>
+                    <a:xfrm>
+                      <a:off x="0" y="0"/>
+                      <a:ext cx="5940425" cy="2511425"/>
+                    </a:xfrm>
+                    <a:prstGeom prst="rect">
+                      <a:avLst/>
+                    </a:prstGeom>
+                  </pic:spPr>
+                </pic:pic>
+              </a:graphicData>
+            </a:graphic>
+          </wp:inline>
+        </w:drawing>
+      </w:r>
+    </w:p>
+    <w:p>
+      <w:r>
+        <w:t>внесите изменения в файлы, выполните коммиты к проиндексированным файлам</w:t>
+      </w:r>
+    </w:p>
+    <w:p/>
+    <w:p/>
+    <w:p>
+      <w:r>
+        <w:rPr>
+          <w:noProof/>
+        </w:rPr>
+        <w:drawing>
+          <wp:inline distT="0" distB="0" distL="0" distR="0" wp14:anchorId="50BE02A8" wp14:editId="1CEB4D02">
+            <wp:extent cx="5940425" cy="2828290"/>
+            <wp:effectExtent l="0" t="0" r="3175" b="0"/>
+            <wp:docPr id="6" name="Рисунок 6"/>
+            <wp:cNvGraphicFramePr>
+              <a:graphicFrameLocks xmlns:a="http://schemas.openxmlformats.org/drawingml/2006/main" noChangeAspect="1"/>
+            </wp:cNvGraphicFramePr>
+            <a:graphic xmlns:a="http://schemas.openxmlformats.org/drawingml/2006/main">
+              <a:graphicData uri="http://schemas.openxmlformats.org/drawingml/2006/picture">
+                <pic:pic xmlns:pic="http://schemas.openxmlformats.org/drawingml/2006/picture">
+                  <pic:nvPicPr>
+                    <pic:cNvPr id="1" name=""/>
+                    <pic:cNvPicPr/>
+                  </pic:nvPicPr>
+                  <pic:blipFill>
+                    <a:blip r:embed="rId8"/>
+                    <a:stretch>
+                      <a:fillRect/>
+                    </a:stretch>
+                  </pic:blipFill>
+                  <pic:spPr>
+                    <a:xfrm>
+                      <a:off x="0" y="0"/>
+                      <a:ext cx="5940425" cy="2828290"/>
+                    </a:xfrm>
+                    <a:prstGeom prst="rect">
+                      <a:avLst/>
+                    </a:prstGeom>
+                  </pic:spPr>
+                </pic:pic>
+              </a:graphicData>
+            </a:graphic>
+          </wp:inline>
+        </w:drawing>
+      </w:r>
+    </w:p>
+    <w:p/>
+    <w:p>
+      <w:r>
+        <w:rPr>
+          <w:noProof/>
+        </w:rPr>
+        <w:drawing>
+          <wp:inline distT="0" distB="0" distL="0" distR="0" wp14:anchorId="177D7039" wp14:editId="0F9629F3">
+            <wp:extent cx="5940425" cy="1594485"/>
+            <wp:effectExtent l="0" t="0" r="3175" b="5715"/>
+            <wp:docPr id="7" name="Рисунок 7"/>
+            <wp:cNvGraphicFramePr>
+              <a:graphicFrameLocks xmlns:a="http://schemas.openxmlformats.org/drawingml/2006/main" noChangeAspect="1"/>
+            </wp:cNvGraphicFramePr>
+            <a:graphic xmlns:a="http://schemas.openxmlformats.org/drawingml/2006/main">
+              <a:graphicData uri="http://schemas.openxmlformats.org/drawingml/2006/picture">
+                <pic:pic xmlns:pic="http://schemas.openxmlformats.org/drawingml/2006/picture">
+                  <pic:nvPicPr>
+                    <pic:cNvPr id="1" name=""/>
+                    <pic:cNvPicPr/>
+                  </pic:nvPicPr>
+                  <pic:blipFill>
+                    <a:blip r:embed="rId9"/>
+                    <a:stretch>
+                      <a:fillRect/>
+                    </a:stretch>
+                  </pic:blipFill>
+                  <pic:spPr>
+                    <a:xfrm>
+                      <a:off x="0" y="0"/>
+                      <a:ext cx="5940425" cy="1594485"/>
+                    </a:xfrm>
+                    <a:prstGeom prst="rect">
+                      <a:avLst/>
+                    </a:prstGeom>
+                  </pic:spPr>
+                </pic:pic>
+              </a:graphicData>
+            </a:graphic>
+          </wp:inline>
+        </w:drawing>
+      </w:r>
+    </w:p>
+    <w:p/>
+    <w:p>
+      <w:r>
+        <w:rPr>
+          <w:noProof/>
+        </w:rPr>
+        <w:lastRenderedPageBreak/>
+        <w:drawing>
+          <wp:inline distT="0" distB="0" distL="0" distR="0" wp14:anchorId="330B72AF" wp14:editId="105B01E1">
+            <wp:extent cx="5940425" cy="3192780"/>
+            <wp:effectExtent l="0" t="0" r="3175" b="7620"/>
+            <wp:docPr id="8" name="Рисунок 8"/>
+            <wp:cNvGraphicFramePr>
+              <a:graphicFrameLocks xmlns:a="http://schemas.openxmlformats.org/drawingml/2006/main" noChangeAspect="1"/>
+            </wp:cNvGraphicFramePr>
+            <a:graphic xmlns:a="http://schemas.openxmlformats.org/drawingml/2006/main">
+              <a:graphicData uri="http://schemas.openxmlformats.org/drawingml/2006/picture">
+                <pic:pic xmlns:pic="http://schemas.openxmlformats.org/drawingml/2006/picture">
+                  <pic:nvPicPr>
+                    <pic:cNvPr id="1" name=""/>
+                    <pic:cNvPicPr/>
+                  </pic:nvPicPr>
+                  <pic:blipFill>
+                    <a:blip r:embed="rId10"/>
+                    <a:stretch>
+                      <a:fillRect/>
+                    </a:stretch>
+                  </pic:blipFill>
+                  <pic:spPr>
+                    <a:xfrm>
+                      <a:off x="0" y="0"/>
+                      <a:ext cx="5940425" cy="3192780"/>
+                    </a:xfrm>
+                    <a:prstGeom prst="rect">
+                      <a:avLst/>
+                    </a:prstGeom>
+                  </pic:spPr>
+                </pic:pic>
+              </a:graphicData>
+            </a:graphic>
+          </wp:inline>
+        </w:drawing>
+      </w:r>
+    </w:p>
+    <w:p>
+      <w:r>
+        <w:t>добавьте и удалите файлы (один и группу файлов с определенным расширением)</w:t>
+      </w:r>
+    </w:p>
+    <w:p/>
+    <w:p>
+      <w:r>
+        <w:rPr>
+          <w:noProof/>
+        </w:rPr>
+        <w:drawing>
+          <wp:inline distT="0" distB="0" distL="0" distR="0" wp14:anchorId="4E19BAA6" wp14:editId="36594DB5">
+            <wp:extent cx="5940425" cy="3246755"/>
+            <wp:effectExtent l="0" t="0" r="3175" b="0"/>
+            <wp:docPr id="9" name="Рисунок 9"/>
+            <wp:cNvGraphicFramePr>
+              <a:graphicFrameLocks xmlns:a="http://schemas.openxmlformats.org/drawingml/2006/main" noChangeAspect="1"/>
+            </wp:cNvGraphicFramePr>
+            <a:graphic xmlns:a="http://schemas.openxmlformats.org/drawingml/2006/main">
+              <a:graphicData uri="http://schemas.openxmlformats.org/drawingml/2006/picture">
+                <pic:pic xmlns:pic="http://schemas.openxmlformats.org/drawingml/2006/picture">
+                  <pic:nvPicPr>
+                    <pic:cNvPr id="1" name=""/>
+                    <pic:cNvPicPr/>
+                  </pic:nvPicPr>
+                  <pic:blipFill>
+                    <a:blip r:embed="rId11"/>
+                    <a:stretch>
+                      <a:fillRect/>
+                    </a:stretch>
+                  </pic:blipFill>
+                  <pic:spPr>
+                    <a:xfrm>
+                      <a:off x="0" y="0"/>
+                      <a:ext cx="5940425" cy="3246755"/>
+                    </a:xfrm>
+                    <a:prstGeom prst="rect">
+                      <a:avLst/>
+                    </a:prstGeom>
+                  </pic:spPr>
+                </pic:pic>
+              </a:graphicData>
+            </a:graphic>
+          </wp:inline>
+        </w:drawing>
+      </w:r>
+    </w:p>
+    <w:p/>
+    <w:p/>
+    <w:p>
+      <w:r>
+        <w:rPr>
+          <w:noProof/>
+        </w:rPr>
+        <w:lastRenderedPageBreak/>
+        <w:drawing>
+          <wp:inline distT="0" distB="0" distL="0" distR="0" wp14:anchorId="55178F97" wp14:editId="11417AA4">
+            <wp:extent cx="5940425" cy="2497455"/>
+            <wp:effectExtent l="0" t="0" r="3175" b="0"/>
+            <wp:docPr id="10" name="Рисунок 10"/>
+            <wp:cNvGraphicFramePr>
+              <a:graphicFrameLocks xmlns:a="http://schemas.openxmlformats.org/drawingml/2006/main" noChangeAspect="1"/>
+            </wp:cNvGraphicFramePr>
+            <a:graphic xmlns:a="http://schemas.openxmlformats.org/drawingml/2006/main">
+              <a:graphicData uri="http://schemas.openxmlformats.org/drawingml/2006/picture">
+                <pic:pic xmlns:pic="http://schemas.openxmlformats.org/drawingml/2006/picture">
+                  <pic:nvPicPr>
+                    <pic:cNvPr id="1" name=""/>
+                    <pic:cNvPicPr/>
+                  </pic:nvPicPr>
+                  <pic:blipFill>
+                    <a:blip r:embed="rId12"/>
+                    <a:stretch>
+                      <a:fillRect/>
+                    </a:stretch>
+                  </pic:blipFill>
+                  <pic:spPr>
+                    <a:xfrm>
+                      <a:off x="0" y="0"/>
+                      <a:ext cx="5940425" cy="2497455"/>
+                    </a:xfrm>
+                    <a:prstGeom prst="rect">
+                      <a:avLst/>
+                    </a:prstGeom>
+                  </pic:spPr>
+                </pic:pic>
+              </a:graphicData>
+            </a:graphic>
+          </wp:inline>
+        </w:drawing>
+      </w:r>
+    </w:p>
+    <w:p>
+      <w:pPr>
+        <w:rPr>
+          <w:lang w:val="en-US"/>
+        </w:rPr>
+      </w:pPr>
+      <w:r>
+        <w:t>Переименуйте файлы</w:t>
+      </w:r>
+    </w:p>
+    <w:p>
+      <w:pPr>
+        <w:rPr>
+          <w:lang w:val="en-US"/>
+        </w:rPr>
+      </w:pPr>
+    </w:p>
+    <w:p>
+      <w:pPr>
+        <w:rPr>
+          <w:lang w:val="en-US"/>
+        </w:rPr>
+      </w:pPr>
+      <w:r>
+        <w:rPr>
+          <w:noProof/>
+        </w:rPr>
+        <w:drawing>
+          <wp:inline distT="0" distB="0" distL="0" distR="0" wp14:anchorId="084B1EED" wp14:editId="6416AD34">
+            <wp:extent cx="5940425" cy="2458085"/>
+            <wp:effectExtent l="0" t="0" r="3175" b="0"/>
+            <wp:docPr id="11" name="Рисунок 11"/>
+            <wp:cNvGraphicFramePr>
+              <a:graphicFrameLocks xmlns:a="http://schemas.openxmlformats.org/drawingml/2006/main" noChangeAspect="1"/>
+            </wp:cNvGraphicFramePr>
+            <a:graphic xmlns:a="http://schemas.openxmlformats.org/drawingml/2006/main">
+              <a:graphicData uri="http://schemas.openxmlformats.org/drawingml/2006/picture">
+                <pic:pic xmlns:pic="http://schemas.openxmlformats.org/drawingml/2006/picture">
+                  <pic:nvPicPr>
+                    <pic:cNvPr id="1" name=""/>
+                    <pic:cNvPicPr/>
+                  </pic:nvPicPr>
+                  <pic:blipFill>
+                    <a:blip r:embed="rId13"/>
+                    <a:stretch>
+                      <a:fillRect/>
+                    </a:stretch>
+                  </pic:blipFill>
+                  <pic:spPr>
+                    <a:xfrm>
+                      <a:off x="0" y="0"/>
+                      <a:ext cx="5940425" cy="2458085"/>
+                    </a:xfrm>
+                    <a:prstGeom prst="rect">
+                      <a:avLst/>
+                    </a:prstGeom>
+                  </pic:spPr>
+                </pic:pic>
+              </a:graphicData>
+            </a:graphic>
+          </wp:inline>
+        </w:drawing>
+      </w:r>
+    </w:p>
+    <w:p>
+      <w:pPr>
+        <w:rPr>
+          <w:lang w:val="en-US"/>
+        </w:rPr>
+      </w:pPr>
+      <w:r>
+        <w:t>Ветка для каждой папки</w:t>
+      </w:r>
+    </w:p>
+    <w:p>
+      <w:pPr>
+        <w:rPr>
+          <w:lang w:val="en-US"/>
+        </w:rPr>
+      </w:pPr>
+    </w:p>
+    <w:p>
+      <w:pPr>
+        <w:rPr>
+          <w:lang w:val="en-US"/>
+        </w:rPr>
+      </w:pPr>
+      <w:r>
+        <w:rPr>
+          <w:noProof/>
+        </w:rPr>
+        <w:drawing>
+          <wp:inline distT="0" distB="0" distL="0" distR="0" wp14:anchorId="439DD311" wp14:editId="18B701EE">
+            <wp:extent cx="5677192" cy="1930499"/>
+            <wp:effectExtent l="0" t="0" r="0" b="0"/>
+            <wp:docPr id="12" name="Рисунок 12"/>
+            <wp:cNvGraphicFramePr>
+              <a:graphicFrameLocks xmlns:a="http://schemas.openxmlformats.org/drawingml/2006/main" noChangeAspect="1"/>
+            </wp:cNvGraphicFramePr>
+            <a:graphic xmlns:a="http://schemas.openxmlformats.org/drawingml/2006/main">
+              <a:graphicData uri="http://schemas.openxmlformats.org/drawingml/2006/picture">
+                <pic:pic xmlns:pic="http://schemas.openxmlformats.org/drawingml/2006/picture">
+                  <pic:nvPicPr>
+                    <pic:cNvPr id="1" name=""/>
+                    <pic:cNvPicPr/>
+                  </pic:nvPicPr>
+                  <pic:blipFill>
+                    <a:blip r:embed="rId14"/>
+                    <a:stretch>
+                      <a:fillRect/>
+                    </a:stretch>
+                  </pic:blipFill>
+                  <pic:spPr>
+                    <a:xfrm>
+                      <a:off x="0" y="0"/>
+                      <a:ext cx="5677192" cy="1930499"/>
+                    </a:xfrm>
+                    <a:prstGeom prst="rect">
+                      <a:avLst/>
+                    </a:prstGeom>
+                  </pic:spPr>
+                </pic:pic>
+              </a:graphicData>
+            </a:graphic>
+          </wp:inline>
+        </w:drawing>
+      </w:r>
+    </w:p>
+    <w:p>
+      <w:pPr>
+        <w:rPr>
+          <w:lang w:val="en-US"/>
+        </w:rPr>
+      </w:pPr>
+      <w:r>
+        <w:rPr>
+          <w:lang w:val="en-US"/>
+        </w:rPr>
+        <w:t xml:space="preserve">git log </w:t>
+      </w:r>
+      <w:r>
+        <w:rPr>
+          <w:lang w:val="en-US"/>
+        </w:rPr>
+        <w:t>–</w:t>
+      </w:r>
+      <w:proofErr w:type="spellStart"/>
+      <w:r>
+        <w:rPr>
+          <w:lang w:val="en-US"/>
+        </w:rPr>
+        <w:t>oneline</w:t>
+      </w:r>
+      <w:proofErr w:type="spellEnd"/>
+    </w:p>
+    <w:p>
+      <w:pPr>
+        <w:rPr>
+          <w:lang w:val="en-US"/>
+        </w:rPr>
+      </w:pPr>
+    </w:p>
+    <w:p>
+      <w:pPr>
+        <w:rPr>
+          <w:lang w:val="en-US"/>
+        </w:rPr>
+      </w:pPr>
+      <w:r>
+        <w:rPr>
+          <w:noProof/>
+        </w:rPr>
+        <w:lastRenderedPageBreak/>
+        <w:drawing>
+          <wp:inline distT="0" distB="0" distL="0" distR="0" wp14:anchorId="6583205E" wp14:editId="727DAFE7">
+            <wp:extent cx="5480332" cy="4673840"/>
+            <wp:effectExtent l="0" t="0" r="6350" b="0"/>
+            <wp:docPr id="13" name="Рисунок 13"/>
+            <wp:cNvGraphicFramePr>
+              <a:graphicFrameLocks xmlns:a="http://schemas.openxmlformats.org/drawingml/2006/main" noChangeAspect="1"/>
+            </wp:cNvGraphicFramePr>
+            <a:graphic xmlns:a="http://schemas.openxmlformats.org/drawingml/2006/main">
+              <a:graphicData uri="http://schemas.openxmlformats.org/drawingml/2006/picture">
+                <pic:pic xmlns:pic="http://schemas.openxmlformats.org/drawingml/2006/picture">
+                  <pic:nvPicPr>
+                    <pic:cNvPr id="1" name=""/>
+                    <pic:cNvPicPr/>
+                  </pic:nvPicPr>
+                  <pic:blipFill>
+                    <a:blip r:embed="rId15"/>
+                    <a:stretch>
+                      <a:fillRect/>
+                    </a:stretch>
+                  </pic:blipFill>
+                  <pic:spPr>
+                    <a:xfrm>
+                      <a:off x="0" y="0"/>
+                      <a:ext cx="5480332" cy="4673840"/>
+                    </a:xfrm>
+                    <a:prstGeom prst="rect">
+                      <a:avLst/>
+                    </a:prstGeom>
+                  </pic:spPr>
+                </pic:pic>
+              </a:graphicData>
+            </a:graphic>
+          </wp:inline>
+        </w:drawing>
+      </w:r>
+    </w:p>
+    <w:p>
+      <w:pPr>
+        <w:rPr>
+          <w:lang w:val="en-US"/>
+        </w:rPr>
+      </w:pPr>
+      <w:r>
+        <w:rPr>
+          <w:lang w:val="en-US"/>
+        </w:rPr>
+        <w:t>git log -n 3</w:t>
+      </w:r>
+    </w:p>
+    <w:p>
+      <w:pPr>
+        <w:rPr>
+          <w:lang w:val="en-US"/>
+        </w:rPr>
+      </w:pPr>
+    </w:p>
+    <w:p>
+      <w:pPr>
+        <w:rPr>
+          <w:lang w:val="en-US"/>
+        </w:rPr>
+      </w:pPr>
+      <w:r>
+        <w:rPr>
+          <w:noProof/>
+        </w:rPr>
+        <w:lastRenderedPageBreak/>
+        <w:drawing>
+          <wp:inline distT="0" distB="0" distL="0" distR="0" wp14:anchorId="44A0865F" wp14:editId="5AEF6F17">
+            <wp:extent cx="5940425" cy="4191000"/>
+            <wp:effectExtent l="0" t="0" r="3175" b="0"/>
+            <wp:docPr id="14" name="Рисунок 14"/>
+            <wp:cNvGraphicFramePr>
+              <a:graphicFrameLocks xmlns:a="http://schemas.openxmlformats.org/drawingml/2006/main" noChangeAspect="1"/>
+            </wp:cNvGraphicFramePr>
+            <a:graphic xmlns:a="http://schemas.openxmlformats.org/drawingml/2006/main">
+              <a:graphicData uri="http://schemas.openxmlformats.org/drawingml/2006/picture">
+                <pic:pic xmlns:pic="http://schemas.openxmlformats.org/drawingml/2006/picture">
+                  <pic:nvPicPr>
+                    <pic:cNvPr id="1" name=""/>
+                    <pic:cNvPicPr/>
+                  </pic:nvPicPr>
+                  <pic:blipFill>
+                    <a:blip r:embed="rId16"/>
+                    <a:stretch>
+                      <a:fillRect/>
+                    </a:stretch>
+                  </pic:blipFill>
+                  <pic:spPr>
+                    <a:xfrm>
+                      <a:off x="0" y="0"/>
+                      <a:ext cx="5940425" cy="4191000"/>
+                    </a:xfrm>
+                    <a:prstGeom prst="rect">
+                      <a:avLst/>
+                    </a:prstGeom>
+                  </pic:spPr>
+                </pic:pic>
+              </a:graphicData>
+            </a:graphic>
+          </wp:inline>
+        </w:drawing>
+      </w:r>
+    </w:p>
+    <w:p>
+      <w:pPr>
+        <w:rPr>
+          <w:lang w:val="en-US"/>
+        </w:rPr>
+      </w:pPr>
+      <w:r>
+        <w:rPr>
+          <w:lang w:val="en-US"/>
+        </w:rPr>
+        <w:t>git log --after="2026-02-01"</w:t>
+      </w:r>
+    </w:p>
+    <w:p>
+      <w:pPr>
+        <w:rPr>
+          <w:lang w:val="en-US"/>
+        </w:rPr>
+      </w:pPr>
+    </w:p>
+    <w:p>
+      <w:pPr>
+        <w:rPr>
+          <w:lang w:val="en-US"/>
+        </w:rPr>
+      </w:pPr>
+      <w:r>
+        <w:rPr>
+          <w:noProof/>
+        </w:rPr>
+        <w:drawing>
+          <wp:inline distT="0" distB="0" distL="0" distR="0" wp14:anchorId="7646F2DF" wp14:editId="547CF995">
+            <wp:extent cx="5940425" cy="2406015"/>
+            <wp:effectExtent l="0" t="0" r="3175" b="0"/>
+            <wp:docPr id="15" name="Рисунок 15"/>
+            <wp:cNvGraphicFramePr>
+              <a:graphicFrameLocks xmlns:a="http://schemas.openxmlformats.org/drawingml/2006/main" noChangeAspect="1"/>
+            </wp:cNvGraphicFramePr>
+            <a:graphic xmlns:a="http://schemas.openxmlformats.org/drawingml/2006/main">
+              <a:graphicData uri="http://schemas.openxmlformats.org/drawingml/2006/picture">
+                <pic:pic xmlns:pic="http://schemas.openxmlformats.org/drawingml/2006/picture">
+                  <pic:nvPicPr>
+                    <pic:cNvPr id="1" name=""/>
+                    <pic:cNvPicPr/>
+                  </pic:nvPicPr>
+                  <pic:blipFill>
+                    <a:blip r:embed="rId17"/>
+                    <a:stretch>
+                      <a:fillRect/>
+                    </a:stretch>
+                  </pic:blipFill>
+                  <pic:spPr>
+                    <a:xfrm>
+                      <a:off x="0" y="0"/>
+                      <a:ext cx="5940425" cy="2406015"/>
+                    </a:xfrm>
+                    <a:prstGeom prst="rect">
+                      <a:avLst/>
+                    </a:prstGeom>
+                  </pic:spPr>
+                </pic:pic>
+              </a:graphicData>
+            </a:graphic>
+          </wp:inline>
+        </w:drawing>
+      </w:r>
+    </w:p>
+    <w:p>
+      <w:pPr>
+        <w:rPr>
+          <w:lang w:val="en-US"/>
+        </w:rPr>
+      </w:pPr>
+      <w:r>
+        <w:rPr>
+          <w:lang w:val="en-US"/>
+        </w:rPr>
+        <w:t>git log --before="2026-0</w:t>
+      </w:r>
+      <w:r>
+        <w:rPr>
+          <w:lang w:val="en-US"/>
+        </w:rPr>
+        <w:t>3</w:t>
+      </w:r>
+      <w:r>
+        <w:rPr>
+          <w:lang w:val="en-US"/>
+        </w:rPr>
+        <w:t>-15"</w:t>
+      </w:r>
+    </w:p>
+    <w:p>
+      <w:pPr>
+        <w:rPr>
+          <w:lang w:val="en-US"/>
+        </w:rPr>
+      </w:pPr>
+    </w:p>
+    <w:p>
+      <w:pPr>
+        <w:rPr>
+          <w:lang w:val="en-US"/>
+        </w:rPr>
+      </w:pPr>
+    </w:p>
+    <w:p>
+      <w:pPr>
+        <w:rPr>
+          <w:lang w:val="en-US"/>
+        </w:rPr>
+      </w:pPr>
+      <w:r>
+        <w:rPr>
+          <w:noProof/>
+        </w:rPr>
+        <w:lastRenderedPageBreak/>
+        <w:drawing>
+          <wp:inline distT="0" distB="0" distL="0" distR="0" wp14:anchorId="19C270F6" wp14:editId="53744317">
+            <wp:extent cx="4991357" cy="1403422"/>
+            <wp:effectExtent l="0" t="0" r="0" b="6350"/>
+            <wp:docPr id="16" name="Рисунок 16"/>
+            <wp:cNvGraphicFramePr>
+              <a:graphicFrameLocks xmlns:a="http://schemas.openxmlformats.org/drawingml/2006/main" noChangeAspect="1"/>
+            </wp:cNvGraphicFramePr>
+            <a:graphic xmlns:a="http://schemas.openxmlformats.org/drawingml/2006/main">
+              <a:graphicData uri="http://schemas.openxmlformats.org/drawingml/2006/picture">
+                <pic:pic xmlns:pic="http://schemas.openxmlformats.org/drawingml/2006/picture">
+                  <pic:nvPicPr>
+                    <pic:cNvPr id="1" name=""/>
+                    <pic:cNvPicPr/>
+                  </pic:nvPicPr>
+                  <pic:blipFill>
+                    <a:blip r:embed="rId18"/>
+                    <a:stretch>
+                      <a:fillRect/>
+                    </a:stretch>
+                  </pic:blipFill>
+                  <pic:spPr>
+                    <a:xfrm>
+                      <a:off x="0" y="0"/>
+                      <a:ext cx="4991357" cy="1403422"/>
+                    </a:xfrm>
+                    <a:prstGeom prst="rect">
+                      <a:avLst/>
+                    </a:prstGeom>
+                  </pic:spPr>
+                </pic:pic>
+              </a:graphicData>
+            </a:graphic>
+          </wp:inline>
+        </w:drawing>
+      </w:r>
+    </w:p>
+    <w:p>
+      <w:pPr>
+        <w:rPr>
+          <w:lang w:val="en-US"/>
+        </w:rPr>
+      </w:pPr>
+      <w:r>
+        <w:rPr>
+          <w:lang w:val="en-US"/>
+        </w:rPr>
+        <w:t>git log --author="</w:t>
+      </w:r>
+      <w:proofErr w:type="spellStart"/>
+      <w:r>
+        <w:rPr>
+          <w:lang w:val="en-US"/>
+        </w:rPr>
+        <w:t>boykopovar</w:t>
+      </w:r>
+      <w:proofErr w:type="spellEnd"/>
+      <w:r>
+        <w:rPr>
+          <w:lang w:val="en-US"/>
+        </w:rPr>
+        <w:t>"</w:t>
+      </w:r>
+    </w:p>
+    <w:p>
+      <w:pPr>
+        <w:rPr>
+          <w:lang w:val="en-US"/>
+        </w:rPr>
+      </w:pPr>
+    </w:p>
+    <w:p>
+      <w:pPr>
+        <w:rPr>
+          <w:lang w:val="en-US"/>
+        </w:rPr>
+      </w:pPr>
+    </w:p>
+    <w:p>
+      <w:pPr>
+        <w:rPr>
+          <w:lang w:val="en-US"/>
+        </w:rPr>
+      </w:pPr>
+      <w:r>
+        <w:rPr>
+          <w:noProof/>
+        </w:rPr>
+        <w:drawing>
+          <wp:inline distT="0" distB="0" distL="0" distR="0" wp14:anchorId="25047F52" wp14:editId="3895310D">
+            <wp:extent cx="5772447" cy="3753043"/>
+            <wp:effectExtent l="0" t="0" r="0" b="0"/>
+            <wp:docPr id="18" name="Рисунок 18"/>
+            <wp:cNvGraphicFramePr>
+              <a:graphicFrameLocks xmlns:a="http://schemas.openxmlformats.org/drawingml/2006/main" noChangeAspect="1"/>
+            </wp:cNvGraphicFramePr>
+            <a:graphic xmlns:a="http://schemas.openxmlformats.org/drawingml/2006/main">
+              <a:graphicData uri="http://schemas.openxmlformats.org/drawingml/2006/picture">
+                <pic:pic xmlns:pic="http://schemas.openxmlformats.org/drawingml/2006/picture">
+                  <pic:nvPicPr>
+                    <pic:cNvPr id="1" name=""/>
+                    <pic:cNvPicPr/>
+                  </pic:nvPicPr>
+                  <pic:blipFill>
+                    <a:blip r:embed="rId19"/>
+                    <a:stretch>
+                      <a:fillRect/>
+                    </a:stretch>
+                  </pic:blipFill>
+                  <pic:spPr>
+                    <a:xfrm>
+                      <a:off x="0" y="0"/>
+                      <a:ext cx="5772447" cy="3753043"/>
+                    </a:xfrm>
+                    <a:prstGeom prst="rect">
+                      <a:avLst/>
+                    </a:prstGeom>
+                  </pic:spPr>
+                </pic:pic>
+              </a:graphicData>
+            </a:graphic>
+          </wp:inline>
+        </w:drawing>
+      </w:r>
+    </w:p>
+    <w:p>
+      <w:pPr>
+        <w:rPr>
+          <w:lang w:val="en-US"/>
+        </w:rPr>
+      </w:pPr>
+      <w:r>
+        <w:rPr>
+          <w:lang w:val="en-US"/>
+        </w:rPr>
+        <w:t>git log --committer="</w:t>
+      </w:r>
+      <w:proofErr w:type="spellStart"/>
+      <w:r>
+        <w:rPr>
+          <w:lang w:val="en-US"/>
+        </w:rPr>
+        <w:t>boykopovar</w:t>
+      </w:r>
+      <w:proofErr w:type="spellEnd"/>
+      <w:r>
+        <w:rPr>
+          <w:lang w:val="en-US"/>
+        </w:rPr>
+        <w:t>"</w:t>
+      </w:r>
+    </w:p>
+    <w:p>
+      <w:pPr>
+        <w:rPr>
+          <w:lang w:val="en-US"/>
+        </w:rPr>
+      </w:pPr>
+    </w:p>
+    <w:p>
+      <w:pPr>
+        <w:rPr>
+          <w:lang w:val="en-US"/>
+        </w:rPr>
+      </w:pPr>
+    </w:p>
+    <w:p>
+      <w:pPr>
+        <w:rPr>
+          <w:lang w:val="en-US"/>
+        </w:rPr>
+      </w:pPr>
+      <w:r>
+        <w:rPr>
+          <w:noProof/>
+        </w:rPr>
+        <w:lastRenderedPageBreak/>
+        <w:drawing>
+          <wp:inline distT="0" distB="0" distL="0" distR="0" wp14:anchorId="0A9B0009" wp14:editId="16DD96C3">
+            <wp:extent cx="5940425" cy="2242820"/>
+            <wp:effectExtent l="0" t="0" r="3175" b="5080"/>
+            <wp:docPr id="19" name="Рисунок 19"/>
+            <wp:cNvGraphicFramePr>
+              <a:graphicFrameLocks xmlns:a="http://schemas.openxmlformats.org/drawingml/2006/main" noChangeAspect="1"/>
+            </wp:cNvGraphicFramePr>
+            <a:graphic xmlns:a="http://schemas.openxmlformats.org/drawingml/2006/main">
+              <a:graphicData uri="http://schemas.openxmlformats.org/drawingml/2006/picture">
+                <pic:pic xmlns:pic="http://schemas.openxmlformats.org/drawingml/2006/picture">
+                  <pic:nvPicPr>
+                    <pic:cNvPr id="1" name=""/>
+                    <pic:cNvPicPr/>
+                  </pic:nvPicPr>
+                  <pic:blipFill>
+                    <a:blip r:embed="rId20"/>
+                    <a:stretch>
+                      <a:fillRect/>
+                    </a:stretch>
+                  </pic:blipFill>
+                  <pic:spPr>
+                    <a:xfrm>
+                      <a:off x="0" y="0"/>
+                      <a:ext cx="5940425" cy="2242820"/>
+                    </a:xfrm>
+                    <a:prstGeom prst="rect">
+                      <a:avLst/>
+                    </a:prstGeom>
+                  </pic:spPr>
+                </pic:pic>
+              </a:graphicData>
+            </a:graphic>
+          </wp:inline>
+        </w:drawing>
+      </w:r>
+    </w:p>
+    <w:p>
+      <w:pPr>
+        <w:rPr>
+          <w:lang w:val="en-US"/>
+        </w:rPr>
+      </w:pPr>
+      <w:r>
+        <w:rPr>
+          <w:lang w:val="en-US"/>
+        </w:rPr>
+        <w:t>git log --grep="</w:t>
+      </w:r>
+      <w:proofErr w:type="spellStart"/>
+      <w:r>
+        <w:rPr>
+          <w:lang w:val="en-US"/>
+        </w:rPr>
+        <w:t>init</w:t>
+      </w:r>
+      <w:proofErr w:type="spellEnd"/>
+      <w:r>
+        <w:rPr>
+          <w:lang w:val="en-US"/>
+        </w:rPr>
+        <w:t>"</w:t>
+      </w:r>
+    </w:p>
+    <w:p>
+      <w:pPr>
+        <w:rPr>
+          <w:lang w:val="en-US"/>
+        </w:rPr>
+      </w:pPr>
+    </w:p>
+    <w:p>
+      <w:pPr>
+        <w:rPr>
+          <w:lang w:val="en-US"/>
+        </w:rPr>
+      </w:pPr>
+    </w:p>
+    <w:p>
+      <w:pPr>
+        <w:rPr>
+          <w:lang w:val="en-US"/>
+        </w:rPr>
+      </w:pPr>
+      <w:r>
+        <w:rPr>
+          <w:noProof/>
+        </w:rPr>
+        <w:drawing>
+          <wp:inline distT="0" distB="0" distL="0" distR="0" wp14:anchorId="1591F703" wp14:editId="2AD1566C">
+            <wp:extent cx="5940425" cy="3645535"/>
+            <wp:effectExtent l="0" t="0" r="3175" b="0"/>
+            <wp:docPr id="20" name="Рисунок 20"/>
+            <wp:cNvGraphicFramePr>
+              <a:graphicFrameLocks xmlns:a="http://schemas.openxmlformats.org/drawingml/2006/main" noChangeAspect="1"/>
+            </wp:cNvGraphicFramePr>
+            <a:graphic xmlns:a="http://schemas.openxmlformats.org/drawingml/2006/main">
+              <a:graphicData uri="http://schemas.openxmlformats.org/drawingml/2006/picture">
+                <pic:pic xmlns:pic="http://schemas.openxmlformats.org/drawingml/2006/picture">
+                  <pic:nvPicPr>
+                    <pic:cNvPr id="1" name=""/>
+                    <pic:cNvPicPr/>
+                  </pic:nvPicPr>
+                  <pic:blipFill>
+                    <a:blip r:embed="rId21"/>
+                    <a:stretch>
+                      <a:fillRect/>
+                    </a:stretch>
+                  </pic:blipFill>
+                  <pic:spPr>
+                    <a:xfrm>
+                      <a:off x="0" y="0"/>
+                      <a:ext cx="5940425" cy="3645535"/>
+                    </a:xfrm>
+                    <a:prstGeom prst="rect">
+                      <a:avLst/>
+                    </a:prstGeom>
+                  </pic:spPr>
+                </pic:pic>
+              </a:graphicData>
+            </a:graphic>
+          </wp:inline>
+        </w:drawing>
+      </w:r>
+    </w:p>
+    <w:p>
+      <w:pPr>
+        <w:rPr>
+          <w:lang w:val="en-US"/>
+        </w:rPr>
+      </w:pPr>
+      <w:r>
+        <w:rPr>
+          <w:lang w:val="en-US"/>
+        </w:rPr>
+        <w:t>git</w:t>
+      </w:r>
+      <w:r>
+        <w:t xml:space="preserve"> </w:t>
+      </w:r>
+      <w:r>
+        <w:rPr>
+          <w:lang w:val="en-US"/>
+        </w:rPr>
+        <w:t>log</w:t>
+      </w:r>
+      <w:r>
+        <w:t xml:space="preserve"> -</w:t>
+      </w:r>
+      <w:r>
+        <w:rPr>
+          <w:lang w:val="en-US"/>
+        </w:rPr>
+        <w:t>p</w:t>
+      </w:r>
+      <w:r>
+        <w:t xml:space="preserve"> </w:t>
+      </w:r>
+      <w:r>
+        <w:t>изменения внутри коммита</w:t>
+      </w:r>
+    </w:p>
+    <w:p>
+      <w:pPr>
+        <w:rPr>
+          <w:lang w:val="en-US"/>
+        </w:rPr>
+      </w:pPr>
+    </w:p>
+    <w:p>
+      <w:pPr>
+        <w:rPr>
+          <w:lang w:val="en-US"/>
+        </w:rPr>
+      </w:pPr>
+      <w:r>
+        <w:rPr>
+          <w:noProof/>
+        </w:rPr>
+        <w:lastRenderedPageBreak/>
+        <w:drawing>
+          <wp:inline distT="0" distB="0" distL="0" distR="0" wp14:anchorId="21F71546" wp14:editId="1FE6D79B">
+            <wp:extent cx="5940425" cy="3289300"/>
             <wp:effectExtent l="0" t="0" r="3175" b="6350"/>
-            <wp:docPr id="1" name="Рисунок 1"/>
-            <wp:cNvGraphicFramePr>
-              <a:graphicFrameLocks xmlns:a="http://schemas.openxmlformats.org/drawingml/2006/main" noChangeAspect="1"/>
-            </wp:cNvGraphicFramePr>
-            <a:graphic xmlns:a="http://schemas.openxmlformats.org/drawingml/2006/main">
-              <a:graphicData uri="http://schemas.openxmlformats.org/drawingml/2006/picture">
-                <pic:pic xmlns:pic="http://schemas.openxmlformats.org/drawingml/2006/picture">
-                  <pic:nvPicPr>
-                    <pic:cNvPr id="1" name=""/>
-                    <pic:cNvPicPr/>
-                  </pic:nvPicPr>
-                  <pic:blipFill>
-                    <a:blip r:embed="rId4"/>
-                    <a:stretch>
-                      <a:fillRect/>
-                    </a:stretch>
-                  </pic:blipFill>
-                  <pic:spPr>
-                    <a:xfrm>
-                      <a:off x="0" y="0"/>
-                      <a:ext cx="5940425" cy="1879600"/>
-                    </a:xfrm>
-                    <a:prstGeom prst="rect">
-                      <a:avLst/>
-                    </a:prstGeom>
-                  </pic:spPr>
-                </pic:pic>
-              </a:graphicData>
-            </a:graphic>
-          </wp:inline>
-        </w:drawing>
-      </w:r>
-    </w:p>
-    <w:p>
-      <w:pPr>
-        <w:rPr>
-          <w:lang w:val="en-US"/>
-        </w:rPr>
-      </w:pPr>
-    </w:p>
-    <w:p>
-      <w:pPr>
-        <w:rPr>
-          <w:lang w:val="en-US"/>
-        </w:rPr>
-      </w:pPr>
-    </w:p>
-    <w:p>
-      <w:pPr>
-        <w:rPr>
-          <w:lang w:val="en-US"/>
-        </w:rPr>
-      </w:pPr>
-      <w:r>
-        <w:rPr>
-          <w:noProof/>
-        </w:rPr>
-        <w:drawing>
-          <wp:inline distT="0" distB="0" distL="0" distR="0" wp14:anchorId="4EE3D42D" wp14:editId="755E682F">
-            <wp:extent cx="5940425" cy="4276725"/>
-            <wp:effectExtent l="0" t="0" r="3175" b="9525"/>
-            <wp:docPr id="2" name="Рисунок 2"/>
-            <wp:cNvGraphicFramePr>
-              <a:graphicFrameLocks xmlns:a="http://schemas.openxmlformats.org/drawingml/2006/main" noChangeAspect="1"/>
-            </wp:cNvGraphicFramePr>
-            <a:graphic xmlns:a="http://schemas.openxmlformats.org/drawingml/2006/main">
-              <a:graphicData uri="http://schemas.openxmlformats.org/drawingml/2006/picture">
-                <pic:pic xmlns:pic="http://schemas.openxmlformats.org/drawingml/2006/picture">
-                  <pic:nvPicPr>
-                    <pic:cNvPr id="1" name=""/>
-                    <pic:cNvPicPr/>
-                  </pic:nvPicPr>
-                  <pic:blipFill>
-                    <a:blip r:embed="rId5"/>
-                    <a:stretch>
-                      <a:fillRect/>
-                    </a:stretch>
-                  </pic:blipFill>
-                  <pic:spPr>
-                    <a:xfrm>
-                      <a:off x="0" y="0"/>
-                      <a:ext cx="5940425" cy="4276725"/>
-                    </a:xfrm>
-                    <a:prstGeom prst="rect">
-                      <a:avLst/>
-                    </a:prstGeom>
-                  </pic:spPr>
-                </pic:pic>
-              </a:graphicData>
-            </a:graphic>
-          </wp:inline>
-        </w:drawing>
+            <wp:docPr id="21" name="Рисунок 21"/>
+            <wp:cNvGraphicFramePr>
+              <a:graphicFrameLocks xmlns:a="http://schemas.openxmlformats.org/drawingml/2006/main" noChangeAspect="1"/>
+            </wp:cNvGraphicFramePr>
+            <a:graphic xmlns:a="http://schemas.openxmlformats.org/drawingml/2006/main">
+              <a:graphicData uri="http://schemas.openxmlformats.org/drawingml/2006/picture">
+                <pic:pic xmlns:pic="http://schemas.openxmlformats.org/drawingml/2006/picture">
+                  <pic:nvPicPr>
+                    <pic:cNvPr id="1" name=""/>
+                    <pic:cNvPicPr/>
+                  </pic:nvPicPr>
+                  <pic:blipFill>
+                    <a:blip r:embed="rId22"/>
+                    <a:stretch>
+                      <a:fillRect/>
+                    </a:stretch>
+                  </pic:blipFill>
+                  <pic:spPr>
+                    <a:xfrm>
+                      <a:off x="0" y="0"/>
+                      <a:ext cx="5940425" cy="3289300"/>
+                    </a:xfrm>
+                    <a:prstGeom prst="rect">
+                      <a:avLst/>
+                    </a:prstGeom>
+                  </pic:spPr>
+                </pic:pic>
+              </a:graphicData>
+            </a:graphic>
+          </wp:inline>
+        </w:drawing>
+      </w:r>
+    </w:p>
+    <w:p>
+      <w:r>
+        <w:rPr>
+          <w:lang w:val="en-US"/>
+        </w:rPr>
+        <w:t>git</w:t>
+      </w:r>
+      <w:r>
+        <w:t xml:space="preserve"> </w:t>
+      </w:r>
+      <w:r>
+        <w:rPr>
+          <w:lang w:val="en-US"/>
+        </w:rPr>
+        <w:t>log</w:t>
+      </w:r>
+      <w:r>
+        <w:t xml:space="preserve"> </w:t>
+      </w:r>
+      <w:r>
+        <w:t>–</w:t>
+      </w:r>
+      <w:r>
+        <w:rPr>
+          <w:lang w:val="en-US"/>
+        </w:rPr>
+        <w:t>stat</w:t>
+      </w:r>
+      <w:r>
+        <w:t xml:space="preserve"> </w:t>
+      </w:r>
+      <w:r>
+        <w:t>статистика по файлам</w:t>
+      </w:r>
+      <w:r>
+        <w:t xml:space="preserve"> (</w:t>
+      </w:r>
+      <w:r>
+        <w:t xml:space="preserve">можно кратко </w:t>
+      </w:r>
+      <w:r>
+        <w:t>--</w:t>
+      </w:r>
+      <w:proofErr w:type="spellStart"/>
+      <w:r>
+        <w:t>shortstat</w:t>
+      </w:r>
+      <w:proofErr w:type="spellEnd"/>
+      <w:r>
+        <w:t>)</w:t>
+      </w:r>
+    </w:p>
+    <w:p/>
+    <w:p/>
+    <w:p>
+      <w:r>
+        <w:rPr>
+          <w:noProof/>
+        </w:rPr>
+        <w:drawing>
+          <wp:inline distT="0" distB="0" distL="0" distR="0" wp14:anchorId="41AFE19A" wp14:editId="136EB188">
+            <wp:extent cx="5912154" cy="3670489"/>
+            <wp:effectExtent l="0" t="0" r="0" b="6350"/>
+            <wp:docPr id="22" name="Рисунок 22"/>
+            <wp:cNvGraphicFramePr>
+              <a:graphicFrameLocks xmlns:a="http://schemas.openxmlformats.org/drawingml/2006/main" noChangeAspect="1"/>
+            </wp:cNvGraphicFramePr>
+            <a:graphic xmlns:a="http://schemas.openxmlformats.org/drawingml/2006/main">
+              <a:graphicData uri="http://schemas.openxmlformats.org/drawingml/2006/picture">
+                <pic:pic xmlns:pic="http://schemas.openxmlformats.org/drawingml/2006/picture">
+                  <pic:nvPicPr>
+                    <pic:cNvPr id="1" name=""/>
+                    <pic:cNvPicPr/>
+                  </pic:nvPicPr>
+                  <pic:blipFill>
+                    <a:blip r:embed="rId23"/>
+                    <a:stretch>
+                      <a:fillRect/>
+                    </a:stretch>
+                  </pic:blipFill>
+                  <pic:spPr>
+                    <a:xfrm>
+                      <a:off x="0" y="0"/>
+                      <a:ext cx="5912154" cy="3670489"/>
+                    </a:xfrm>
+                    <a:prstGeom prst="rect">
+                      <a:avLst/>
+                    </a:prstGeom>
+                  </pic:spPr>
+                </pic:pic>
+              </a:graphicData>
+            </a:graphic>
+          </wp:inline>
+        </w:drawing>
+      </w:r>
+    </w:p>
+    <w:p>
+      <w:proofErr w:type="spellStart"/>
+      <w:r>
+        <w:t>git</w:t>
+      </w:r>
+      <w:proofErr w:type="spellEnd"/>
+      <w:r>
+        <w:t xml:space="preserve"> </w:t>
+      </w:r>
+      <w:proofErr w:type="spellStart"/>
+      <w:r>
+        <w:t>log</w:t>
+      </w:r>
+      <w:proofErr w:type="spellEnd"/>
+      <w:r>
+        <w:t xml:space="preserve"> --</w:t>
+      </w:r>
+      <w:proofErr w:type="spellStart"/>
+      <w:r>
+        <w:t>name-only</w:t>
+      </w:r>
+      <w:proofErr w:type="spellEnd"/>
+    </w:p>
+    <w:p/>
+    <w:p/>
+    <w:p>
+      <w:pPr>
+        <w:rPr>
+          <w:lang w:val="en-US"/>
+        </w:rPr>
+      </w:pPr>
+      <w:r>
+        <w:rPr>
+          <w:noProof/>
+        </w:rPr>
+        <w:lastRenderedPageBreak/>
+        <w:drawing>
+          <wp:inline distT="0" distB="0" distL="0" distR="0" wp14:anchorId="5D6DD64F" wp14:editId="028C9E75">
+            <wp:extent cx="5940425" cy="2720975"/>
+            <wp:effectExtent l="0" t="0" r="3175" b="3175"/>
+            <wp:docPr id="23" name="Рисунок 23"/>
+            <wp:cNvGraphicFramePr>
+              <a:graphicFrameLocks xmlns:a="http://schemas.openxmlformats.org/drawingml/2006/main" noChangeAspect="1"/>
+            </wp:cNvGraphicFramePr>
+            <a:graphic xmlns:a="http://schemas.openxmlformats.org/drawingml/2006/main">
+              <a:graphicData uri="http://schemas.openxmlformats.org/drawingml/2006/picture">
+                <pic:pic xmlns:pic="http://schemas.openxmlformats.org/drawingml/2006/picture">
+                  <pic:nvPicPr>
+                    <pic:cNvPr id="1" name=""/>
+                    <pic:cNvPicPr/>
+                  </pic:nvPicPr>
+                  <pic:blipFill>
+                    <a:blip r:embed="rId24"/>
+                    <a:stretch>
+                      <a:fillRect/>
+                    </a:stretch>
+                  </pic:blipFill>
+                  <pic:spPr>
+                    <a:xfrm>
+                      <a:off x="0" y="0"/>
+                      <a:ext cx="5940425" cy="2720975"/>
+                    </a:xfrm>
+                    <a:prstGeom prst="rect">
+                      <a:avLst/>
+                    </a:prstGeom>
+                  </pic:spPr>
+                </pic:pic>
+              </a:graphicData>
+            </a:graphic>
+          </wp:inline>
+        </w:drawing>
+      </w:r>
+    </w:p>
+    <w:p>
+      <w:pPr>
+        <w:rPr>
+          <w:lang w:val="en-US"/>
+        </w:rPr>
+      </w:pPr>
+      <w:r>
+        <w:rPr>
+          <w:lang w:val="en-US"/>
+        </w:rPr>
+        <w:t>git log --name-status</w:t>
+      </w:r>
+      <w:r>
+        <w:rPr>
+          <w:lang w:val="en-US"/>
+        </w:rPr>
+        <w:t xml:space="preserve"> (</w:t>
+      </w:r>
+      <w:r>
+        <w:t>имена</w:t>
+      </w:r>
+      <w:r>
+        <w:rPr>
+          <w:lang w:val="en-US"/>
+        </w:rPr>
+        <w:t xml:space="preserve"> + </w:t>
+      </w:r>
+      <w:r>
+        <w:t>статус</w:t>
+      </w:r>
+      <w:r>
+        <w:rPr>
+          <w:lang w:val="en-US"/>
+        </w:rPr>
+        <w:t>)</w:t>
+      </w:r>
+    </w:p>
+    <w:p>
+      <w:pPr>
+        <w:rPr>
+          <w:lang w:val="en-US"/>
+        </w:rPr>
+      </w:pPr>
+    </w:p>
+    <w:p>
+      <w:pPr>
+        <w:rPr>
+          <w:lang w:val="en-US"/>
+        </w:rPr>
+      </w:pPr>
+    </w:p>
+    <w:p>
+      <w:pPr>
+        <w:rPr>
+          <w:lang w:val="en-US"/>
+        </w:rPr>
+      </w:pPr>
+      <w:r>
+        <w:rPr>
+          <w:noProof/>
+        </w:rPr>
+        <w:drawing>
+          <wp:inline distT="0" distB="0" distL="0" distR="0" wp14:anchorId="2DEEB9C2" wp14:editId="157CB70D">
+            <wp:extent cx="5940425" cy="2945130"/>
+            <wp:effectExtent l="0" t="0" r="3175" b="7620"/>
+            <wp:docPr id="24" name="Рисунок 24"/>
+            <wp:cNvGraphicFramePr>
+              <a:graphicFrameLocks xmlns:a="http://schemas.openxmlformats.org/drawingml/2006/main" noChangeAspect="1"/>
+            </wp:cNvGraphicFramePr>
+            <a:graphic xmlns:a="http://schemas.openxmlformats.org/drawingml/2006/main">
+              <a:graphicData uri="http://schemas.openxmlformats.org/drawingml/2006/picture">
+                <pic:pic xmlns:pic="http://schemas.openxmlformats.org/drawingml/2006/picture">
+                  <pic:nvPicPr>
+                    <pic:cNvPr id="1" name=""/>
+                    <pic:cNvPicPr/>
+                  </pic:nvPicPr>
+                  <pic:blipFill>
+                    <a:blip r:embed="rId25"/>
+                    <a:stretch>
+                      <a:fillRect/>
+                    </a:stretch>
+                  </pic:blipFill>
+                  <pic:spPr>
+                    <a:xfrm>
+                      <a:off x="0" y="0"/>
+                      <a:ext cx="5940425" cy="2945130"/>
+                    </a:xfrm>
+                    <a:prstGeom prst="rect">
+                      <a:avLst/>
+                    </a:prstGeom>
+                  </pic:spPr>
+                </pic:pic>
+              </a:graphicData>
+            </a:graphic>
+          </wp:inline>
+        </w:drawing>
+      </w:r>
+    </w:p>
+    <w:p>
+      <w:pPr>
+        <w:rPr>
+          <w:lang w:val="en-US"/>
+        </w:rPr>
+      </w:pPr>
+      <w:r>
+        <w:rPr>
+          <w:lang w:val="en-US"/>
+        </w:rPr>
+        <w:t>git log --relative-date</w:t>
+      </w:r>
+      <w:r>
+        <w:t xml:space="preserve"> </w:t>
+      </w:r>
+    </w:p>
+    <w:p>
+      <w:pPr>
+        <w:rPr>
+          <w:lang w:val="en-US"/>
+        </w:rPr>
+      </w:pPr>
+    </w:p>
+    <w:p>
+      <w:pPr>
+        <w:rPr>
+          <w:lang w:val="en-US"/>
+        </w:rPr>
+      </w:pPr>
+      <w:r>
+        <w:rPr>
+          <w:noProof/>
+        </w:rPr>
+        <w:drawing>
+          <wp:inline distT="0" distB="0" distL="0" distR="0" wp14:anchorId="75806B78" wp14:editId="33C96D81">
+            <wp:extent cx="5940425" cy="1435100"/>
+            <wp:effectExtent l="0" t="0" r="3175" b="0"/>
+            <wp:docPr id="25" name="Рисунок 25"/>
+            <wp:cNvGraphicFramePr>
+              <a:graphicFrameLocks xmlns:a="http://schemas.openxmlformats.org/drawingml/2006/main" noChangeAspect="1"/>
+            </wp:cNvGraphicFramePr>
+            <a:graphic xmlns:a="http://schemas.openxmlformats.org/drawingml/2006/main">
+              <a:graphicData uri="http://schemas.openxmlformats.org/drawingml/2006/picture">
+                <pic:pic xmlns:pic="http://schemas.openxmlformats.org/drawingml/2006/picture">
+                  <pic:nvPicPr>
+                    <pic:cNvPr id="1" name=""/>
+                    <pic:cNvPicPr/>
+                  </pic:nvPicPr>
+                  <pic:blipFill>
+                    <a:blip r:embed="rId26"/>
+                    <a:stretch>
+                      <a:fillRect/>
+                    </a:stretch>
+                  </pic:blipFill>
+                  <pic:spPr>
+                    <a:xfrm>
+                      <a:off x="0" y="0"/>
+                      <a:ext cx="5940425" cy="1435100"/>
+                    </a:xfrm>
+                    <a:prstGeom prst="rect">
+                      <a:avLst/>
+                    </a:prstGeom>
+                  </pic:spPr>
+                </pic:pic>
+              </a:graphicData>
+            </a:graphic>
+          </wp:inline>
+        </w:drawing>
+      </w:r>
+    </w:p>
+    <w:p>
+      <w:r>
+        <w:t>Настройка формата</w:t>
+      </w:r>
+    </w:p>
+    <w:p/>
+    <w:p>
+      <w:r>
+        <w:rPr>
+          <w:noProof/>
+        </w:rPr>
+        <w:drawing>
+          <wp:inline distT="0" distB="0" distL="0" distR="0" wp14:anchorId="16B3DA22" wp14:editId="0AE34BE1">
+            <wp:extent cx="5940425" cy="3376295"/>
+            <wp:effectExtent l="0" t="0" r="3175" b="0"/>
+            <wp:docPr id="26" name="Рисунок 26"/>
+            <wp:cNvGraphicFramePr>
+              <a:graphicFrameLocks xmlns:a="http://schemas.openxmlformats.org/drawingml/2006/main" noChangeAspect="1"/>
+            </wp:cNvGraphicFramePr>
+            <a:graphic xmlns:a="http://schemas.openxmlformats.org/drawingml/2006/main">
+              <a:graphicData uri="http://schemas.openxmlformats.org/drawingml/2006/picture">
+                <pic:pic xmlns:pic="http://schemas.openxmlformats.org/drawingml/2006/picture">
+                  <pic:nvPicPr>
+                    <pic:cNvPr id="1" name=""/>
+                    <pic:cNvPicPr/>
+                  </pic:nvPicPr>
+                  <pic:blipFill>
+                    <a:blip r:embed="rId27"/>
+                    <a:stretch>
+                      <a:fillRect/>
+                    </a:stretch>
+                  </pic:blipFill>
+                  <pic:spPr>
+                    <a:xfrm>
+                      <a:off x="0" y="0"/>
+                      <a:ext cx="5940425" cy="3376295"/>
+                    </a:xfrm>
+                    <a:prstGeom prst="rect">
+                      <a:avLst/>
+                    </a:prstGeom>
+                  </pic:spPr>
+                </pic:pic>
+              </a:graphicData>
+            </a:graphic>
+          </wp:inline>
+        </w:drawing>
+      </w:r>
+    </w:p>
+    <w:p>
+      <w:proofErr w:type="spellStart"/>
+      <w:r>
+        <w:t>git</w:t>
+      </w:r>
+      <w:proofErr w:type="spellEnd"/>
+      <w:r>
+        <w:t xml:space="preserve"> </w:t>
+      </w:r>
+      <w:proofErr w:type="spellStart"/>
+      <w:r>
+        <w:t>log</w:t>
+      </w:r>
+      <w:proofErr w:type="spellEnd"/>
+      <w:r>
+        <w:t xml:space="preserve"> --</w:t>
+      </w:r>
+      <w:proofErr w:type="spellStart"/>
+      <w:r>
+        <w:t>graph</w:t>
+      </w:r>
+      <w:proofErr w:type="spellEnd"/>
+      <w:r>
+        <w:t xml:space="preserve"> --</w:t>
+      </w:r>
+      <w:proofErr w:type="spellStart"/>
+      <w:r>
+        <w:t>oneline</w:t>
+      </w:r>
+      <w:proofErr w:type="spellEnd"/>
+      <w:r>
+        <w:t xml:space="preserve"> </w:t>
+      </w:r>
+      <w:r>
+        <w:t>–</w:t>
+      </w:r>
+      <w:proofErr w:type="spellStart"/>
+      <w:r>
+        <w:t>all</w:t>
+      </w:r>
+      <w:proofErr w:type="spellEnd"/>
+    </w:p>
+    <w:p/>
+    <w:p/>
+    <w:p/>
+    <w:p>
+      <w:r>
+        <w:rPr>
+          <w:noProof/>
+        </w:rPr>
+        <w:lastRenderedPageBreak/>
+        <w:drawing>
+          <wp:inline distT="0" distB="0" distL="0" distR="0" wp14:anchorId="7C64F666" wp14:editId="35BEB8EF">
+            <wp:extent cx="5940425" cy="4691380"/>
+            <wp:effectExtent l="0" t="0" r="3175" b="0"/>
+            <wp:docPr id="27" name="Рисунок 27"/>
+            <wp:cNvGraphicFramePr>
+              <a:graphicFrameLocks xmlns:a="http://schemas.openxmlformats.org/drawingml/2006/main" noChangeAspect="1"/>
+            </wp:cNvGraphicFramePr>
+            <a:graphic xmlns:a="http://schemas.openxmlformats.org/drawingml/2006/main">
+              <a:graphicData uri="http://schemas.openxmlformats.org/drawingml/2006/picture">
+                <pic:pic xmlns:pic="http://schemas.openxmlformats.org/drawingml/2006/picture">
+                  <pic:nvPicPr>
+                    <pic:cNvPr id="1" name=""/>
+                    <pic:cNvPicPr/>
+                  </pic:nvPicPr>
+                  <pic:blipFill>
+                    <a:blip r:embed="rId28"/>
+                    <a:stretch>
+                      <a:fillRect/>
+                    </a:stretch>
+                  </pic:blipFill>
+                  <pic:spPr>
+                    <a:xfrm>
+                      <a:off x="0" y="0"/>
+                      <a:ext cx="5940425" cy="4691380"/>
+                    </a:xfrm>
+                    <a:prstGeom prst="rect">
+                      <a:avLst/>
+                    </a:prstGeom>
+                  </pic:spPr>
+                </pic:pic>
+              </a:graphicData>
+            </a:graphic>
+          </wp:inline>
+        </w:drawing>
+      </w:r>
+    </w:p>
+    <w:p>
+      <w:r>
+        <w:t>Разница изменений</w:t>
+      </w:r>
+    </w:p>
+    <w:p/>
+    <w:p>
+      <w:pPr>
+        <w:rPr>
+          <w:lang w:val="en-US"/>
+        </w:rPr>
+      </w:pPr>
+      <w:r>
+        <w:rPr>
+          <w:noProof/>
+        </w:rPr>
+        <w:drawing>
+          <wp:inline distT="0" distB="0" distL="0" distR="0" wp14:anchorId="34137C31" wp14:editId="55506B5C">
+            <wp:extent cx="5940425" cy="2677160"/>
+            <wp:effectExtent l="0" t="0" r="3175" b="8890"/>
+            <wp:docPr id="28" name="Рисунок 28"/>
+            <wp:cNvGraphicFramePr>
+              <a:graphicFrameLocks xmlns:a="http://schemas.openxmlformats.org/drawingml/2006/main" noChangeAspect="1"/>
+            </wp:cNvGraphicFramePr>
+            <a:graphic xmlns:a="http://schemas.openxmlformats.org/drawingml/2006/main">
+              <a:graphicData uri="http://schemas.openxmlformats.org/drawingml/2006/picture">
+                <pic:pic xmlns:pic="http://schemas.openxmlformats.org/drawingml/2006/picture">
+                  <pic:nvPicPr>
+                    <pic:cNvPr id="1" name=""/>
+                    <pic:cNvPicPr/>
+                  </pic:nvPicPr>
+                  <pic:blipFill>
+                    <a:blip r:embed="rId29"/>
+                    <a:stretch>
+                      <a:fillRect/>
+                    </a:stretch>
+                  </pic:blipFill>
+                  <pic:spPr>
+                    <a:xfrm>
+                      <a:off x="0" y="0"/>
+                      <a:ext cx="5940425" cy="2677160"/>
+                    </a:xfrm>
+                    <a:prstGeom prst="rect">
+                      <a:avLst/>
+                    </a:prstGeom>
+                  </pic:spPr>
+                </pic:pic>
+              </a:graphicData>
+            </a:graphic>
+          </wp:inline>
+        </w:drawing>
+      </w:r>
+    </w:p>
+    <w:p>
+      <w:r>
+        <w:t>создайте новый файл test.txt и вставьте в него строчку 'номер варианта'. затем сделайте коммит и отмените его</w:t>
+      </w:r>
+    </w:p>
+    <w:p/>
+    <w:p>
+      <w:r>
+        <w:rPr>
+          <w:noProof/>
+        </w:rPr>
+        <w:lastRenderedPageBreak/>
+        <w:drawing>
+          <wp:inline distT="0" distB="0" distL="0" distR="0" wp14:anchorId="140F5FF3" wp14:editId="12EE6C42">
+            <wp:extent cx="5940425" cy="2424430"/>
+            <wp:effectExtent l="0" t="0" r="3175" b="0"/>
+            <wp:docPr id="29" name="Рисунок 29"/>
+            <wp:cNvGraphicFramePr>
+              <a:graphicFrameLocks xmlns:a="http://schemas.openxmlformats.org/drawingml/2006/main" noChangeAspect="1"/>
+            </wp:cNvGraphicFramePr>
+            <a:graphic xmlns:a="http://schemas.openxmlformats.org/drawingml/2006/main">
+              <a:graphicData uri="http://schemas.openxmlformats.org/drawingml/2006/picture">
+                <pic:pic xmlns:pic="http://schemas.openxmlformats.org/drawingml/2006/picture">
+                  <pic:nvPicPr>
+                    <pic:cNvPr id="1" name=""/>
+                    <pic:cNvPicPr/>
+                  </pic:nvPicPr>
+                  <pic:blipFill>
+                    <a:blip r:embed="rId30"/>
+                    <a:stretch>
+                      <a:fillRect/>
+                    </a:stretch>
+                  </pic:blipFill>
+                  <pic:spPr>
+                    <a:xfrm>
+                      <a:off x="0" y="0"/>
+                      <a:ext cx="5940425" cy="2424430"/>
+                    </a:xfrm>
+                    <a:prstGeom prst="rect">
+                      <a:avLst/>
+                    </a:prstGeom>
+                  </pic:spPr>
+                </pic:pic>
+              </a:graphicData>
+            </a:graphic>
+          </wp:inline>
+        </w:drawing>
+      </w:r>
+    </w:p>
+    <w:p>
+      <w:r>
+        <w:t xml:space="preserve">проиндексируйте файл в вашем </w:t>
+      </w:r>
+      <w:proofErr w:type="spellStart"/>
+      <w:r>
+        <w:t>Git</w:t>
+      </w:r>
+      <w:proofErr w:type="spellEnd"/>
+      <w:r>
+        <w:t>-репозитории, затем отмените его индексацию</w:t>
+      </w:r>
+    </w:p>
+    <w:p/>
+    <w:p>
+      <w:pPr>
+        <w:rPr>
+          <w:lang w:val="en-US"/>
+        </w:rPr>
+      </w:pPr>
+      <w:r>
+        <w:rPr>
+          <w:noProof/>
+        </w:rPr>
+        <w:drawing>
+          <wp:inline distT="0" distB="0" distL="0" distR="0" wp14:anchorId="00911DC8" wp14:editId="3DFFD3A7">
+            <wp:extent cx="5940425" cy="886460"/>
+            <wp:effectExtent l="0" t="0" r="3175" b="8890"/>
+            <wp:docPr id="30" name="Рисунок 30"/>
+            <wp:cNvGraphicFramePr>
+              <a:graphicFrameLocks xmlns:a="http://schemas.openxmlformats.org/drawingml/2006/main" noChangeAspect="1"/>
+            </wp:cNvGraphicFramePr>
+            <a:graphic xmlns:a="http://schemas.openxmlformats.org/drawingml/2006/main">
+              <a:graphicData uri="http://schemas.openxmlformats.org/drawingml/2006/picture">
+                <pic:pic xmlns:pic="http://schemas.openxmlformats.org/drawingml/2006/picture">
+                  <pic:nvPicPr>
+                    <pic:cNvPr id="1" name=""/>
+                    <pic:cNvPicPr/>
+                  </pic:nvPicPr>
+                  <pic:blipFill>
+                    <a:blip r:embed="rId31"/>
+                    <a:stretch>
+                      <a:fillRect/>
+                    </a:stretch>
+                  </pic:blipFill>
+                  <pic:spPr>
+                    <a:xfrm>
+                      <a:off x="0" y="0"/>
+                      <a:ext cx="5940425" cy="886460"/>
+                    </a:xfrm>
+                    <a:prstGeom prst="rect">
+                      <a:avLst/>
+                    </a:prstGeom>
+                  </pic:spPr>
+                </pic:pic>
+              </a:graphicData>
+            </a:graphic>
+          </wp:inline>
+        </w:drawing>
+      </w:r>
+      <w:r>
+        <w:t>изменить файл и вернуть к состоянию последнего коммита</w:t>
+      </w:r>
+    </w:p>
+    <w:p>
+      <w:pPr>
+        <w:rPr>
+          <w:lang w:val="en-US"/>
+        </w:rPr>
+      </w:pPr>
+    </w:p>
+    <w:p>
+      <w:pPr>
+        <w:rPr>
+          <w:lang w:val="en-US"/>
+        </w:rPr>
+      </w:pPr>
+      <w:r>
+        <w:rPr>
+          <w:noProof/>
+        </w:rPr>
+        <w:drawing>
+          <wp:inline distT="0" distB="0" distL="0" distR="0" wp14:anchorId="19622470" wp14:editId="349EF809">
+            <wp:extent cx="5940425" cy="1205865"/>
+            <wp:effectExtent l="0" t="0" r="3175" b="0"/>
+            <wp:docPr id="31" name="Рисунок 31"/>
+            <wp:cNvGraphicFramePr>
+              <a:graphicFrameLocks xmlns:a="http://schemas.openxmlformats.org/drawingml/2006/main" noChangeAspect="1"/>
+            </wp:cNvGraphicFramePr>
+            <a:graphic xmlns:a="http://schemas.openxmlformats.org/drawingml/2006/main">
+              <a:graphicData uri="http://schemas.openxmlformats.org/drawingml/2006/picture">
+                <pic:pic xmlns:pic="http://schemas.openxmlformats.org/drawingml/2006/picture">
+                  <pic:nvPicPr>
+                    <pic:cNvPr id="1" name=""/>
+                    <pic:cNvPicPr/>
+                  </pic:nvPicPr>
+                  <pic:blipFill>
+                    <a:blip r:embed="rId32"/>
+                    <a:stretch>
+                      <a:fillRect/>
+                    </a:stretch>
+                  </pic:blipFill>
+                  <pic:spPr>
+                    <a:xfrm>
+                      <a:off x="0" y="0"/>
+                      <a:ext cx="5940425" cy="1205865"/>
+                    </a:xfrm>
+                    <a:prstGeom prst="rect">
+                      <a:avLst/>
+                    </a:prstGeom>
+                  </pic:spPr>
+                </pic:pic>
+              </a:graphicData>
+            </a:graphic>
+          </wp:inline>
+        </w:drawing>
+      </w:r>
+    </w:p>
+    <w:p>
+      <w:pPr>
+        <w:rPr>
+          <w:lang w:val="en-US"/>
+        </w:rPr>
+      </w:pPr>
+      <w:r>
+        <w:t>Привязка удаленного репозитория</w:t>
+      </w:r>
+    </w:p>
+    <w:p>
+      <w:pPr>
+        <w:rPr>
+          <w:lang w:val="en-US"/>
+        </w:rPr>
+      </w:pPr>
+    </w:p>
+    <w:p>
+      <w:pPr>
+        <w:rPr>
+          <w:lang w:val="en-US"/>
+        </w:rPr>
+      </w:pPr>
+      <w:r>
+        <w:rPr>
+          <w:noProof/>
+        </w:rPr>
+        <w:drawing>
+          <wp:inline distT="0" distB="0" distL="0" distR="0" wp14:anchorId="19E143E8" wp14:editId="71F6D37A">
+            <wp:extent cx="5537485" cy="1124008"/>
+            <wp:effectExtent l="0" t="0" r="6350" b="0"/>
+            <wp:docPr id="32" name="Рисунок 32"/>
+            <wp:cNvGraphicFramePr>
+              <a:graphicFrameLocks xmlns:a="http://schemas.openxmlformats.org/drawingml/2006/main" noChangeAspect="1"/>
+            </wp:cNvGraphicFramePr>
+            <a:graphic xmlns:a="http://schemas.openxmlformats.org/drawingml/2006/main">
+              <a:graphicData uri="http://schemas.openxmlformats.org/drawingml/2006/picture">
+                <pic:pic xmlns:pic="http://schemas.openxmlformats.org/drawingml/2006/picture">
+                  <pic:nvPicPr>
+                    <pic:cNvPr id="1" name=""/>
+                    <pic:cNvPicPr/>
+                  </pic:nvPicPr>
+                  <pic:blipFill>
+                    <a:blip r:embed="rId33"/>
+                    <a:stretch>
+                      <a:fillRect/>
+                    </a:stretch>
+                  </pic:blipFill>
+                  <pic:spPr>
+                    <a:xfrm>
+                      <a:off x="0" y="0"/>
+                      <a:ext cx="5537485" cy="1124008"/>
+                    </a:xfrm>
+                    <a:prstGeom prst="rect">
+                      <a:avLst/>
+                    </a:prstGeom>
+                  </pic:spPr>
+                </pic:pic>
+              </a:graphicData>
+            </a:graphic>
+          </wp:inline>
+        </w:drawing>
+      </w:r>
+    </w:p>
+    <w:p>
+      <w:r>
+        <w:t>Информация об удаленном репозитории</w:t>
+      </w:r>
+    </w:p>
+    <w:p/>
+    <w:p>
+      <w:r>
+        <w:rPr>
+          <w:noProof/>
+        </w:rPr>
+        <w:lastRenderedPageBreak/>
+        <w:drawing>
+          <wp:inline distT="0" distB="0" distL="0" distR="0" wp14:anchorId="5E151AB7" wp14:editId="607A5F94">
+            <wp:extent cx="5940425" cy="4384040"/>
+            <wp:effectExtent l="0" t="0" r="3175" b="0"/>
+            <wp:docPr id="33" name="Рисунок 33"/>
+            <wp:cNvGraphicFramePr>
+              <a:graphicFrameLocks xmlns:a="http://schemas.openxmlformats.org/drawingml/2006/main" noChangeAspect="1"/>
+            </wp:cNvGraphicFramePr>
+            <a:graphic xmlns:a="http://schemas.openxmlformats.org/drawingml/2006/main">
+              <a:graphicData uri="http://schemas.openxmlformats.org/drawingml/2006/picture">
+                <pic:pic xmlns:pic="http://schemas.openxmlformats.org/drawingml/2006/picture">
+                  <pic:nvPicPr>
+                    <pic:cNvPr id="1" name=""/>
+                    <pic:cNvPicPr/>
+                  </pic:nvPicPr>
+                  <pic:blipFill>
+                    <a:blip r:embed="rId34"/>
+                    <a:stretch>
+                      <a:fillRect/>
+                    </a:stretch>
+                  </pic:blipFill>
+                  <pic:spPr>
+                    <a:xfrm>
+                      <a:off x="0" y="0"/>
+                      <a:ext cx="5940425" cy="4384040"/>
+                    </a:xfrm>
+                    <a:prstGeom prst="rect">
+                      <a:avLst/>
+                    </a:prstGeom>
+                  </pic:spPr>
+                </pic:pic>
+              </a:graphicData>
+            </a:graphic>
+          </wp:inline>
+        </w:drawing>
+      </w:r>
+      <w:r>
+        <w:t>отправка изменений</w:t>
+      </w:r>
+    </w:p>
+    <w:p/>
+    <w:p/>
+    <w:p>
+      <w:pPr>
+        <w:rPr>
+          <w:lang w:val="en-US"/>
+        </w:rPr>
+      </w:pPr>
+      <w:r>
+        <w:rPr>
+          <w:noProof/>
+        </w:rPr>
+        <w:drawing>
+          <wp:inline distT="0" distB="0" distL="0" distR="0" wp14:anchorId="3CFCAE5B" wp14:editId="0B201B7A">
+            <wp:extent cx="5940425" cy="2614295"/>
+            <wp:effectExtent l="0" t="0" r="3175" b="0"/>
+            <wp:docPr id="34" name="Рисунок 34"/>
+            <wp:cNvGraphicFramePr>
+              <a:graphicFrameLocks xmlns:a="http://schemas.openxmlformats.org/drawingml/2006/main" noChangeAspect="1"/>
+            </wp:cNvGraphicFramePr>
+            <a:graphic xmlns:a="http://schemas.openxmlformats.org/drawingml/2006/main">
+              <a:graphicData uri="http://schemas.openxmlformats.org/drawingml/2006/picture">
+                <pic:pic xmlns:pic="http://schemas.openxmlformats.org/drawingml/2006/picture">
+                  <pic:nvPicPr>
+                    <pic:cNvPr id="1" name=""/>
+                    <pic:cNvPicPr/>
+                  </pic:nvPicPr>
+                  <pic:blipFill>
+                    <a:blip r:embed="rId35"/>
+                    <a:stretch>
+                      <a:fillRect/>
+                    </a:stretch>
+                  </pic:blipFill>
+                  <pic:spPr>
+                    <a:xfrm>
+                      <a:off x="0" y="0"/>
+                      <a:ext cx="5940425" cy="2614295"/>
+                    </a:xfrm>
+                    <a:prstGeom prst="rect">
+                      <a:avLst/>
+                    </a:prstGeom>
+                  </pic:spPr>
+                </pic:pic>
+              </a:graphicData>
+            </a:graphic>
+          </wp:inline>
+        </w:drawing>
+      </w:r>
+      <w:r>
+        <w:t>переименование удаленного репозитория</w:t>
+      </w:r>
+    </w:p>
+    <w:p>
+      <w:pPr>
+        <w:rPr>
+          <w:lang w:val="en-US"/>
+        </w:rPr>
+      </w:pPr>
+    </w:p>
+    <w:p>
+      <w:pPr>
+        <w:rPr>
+          <w:lang w:val="en-US"/>
+        </w:rPr>
+      </w:pPr>
+    </w:p>
+    <w:p>
+      <w:pPr>
+        <w:rPr>
+          <w:lang w:val="en-US"/>
+        </w:rPr>
+      </w:pPr>
+      <w:r>
+        <w:rPr>
+          <w:noProof/>
+        </w:rPr>
+        <w:lastRenderedPageBreak/>
+        <w:drawing>
+          <wp:inline distT="0" distB="0" distL="0" distR="0" wp14:anchorId="0313E827" wp14:editId="6AC5A911">
+            <wp:extent cx="5940425" cy="4118610"/>
+            <wp:effectExtent l="0" t="0" r="3175" b="0"/>
+            <wp:docPr id="35" name="Рисунок 35"/>
+            <wp:cNvGraphicFramePr>
+              <a:graphicFrameLocks xmlns:a="http://schemas.openxmlformats.org/drawingml/2006/main" noChangeAspect="1"/>
+            </wp:cNvGraphicFramePr>
+            <a:graphic xmlns:a="http://schemas.openxmlformats.org/drawingml/2006/main">
+              <a:graphicData uri="http://schemas.openxmlformats.org/drawingml/2006/picture">
+                <pic:pic xmlns:pic="http://schemas.openxmlformats.org/drawingml/2006/picture">
+                  <pic:nvPicPr>
+                    <pic:cNvPr id="1" name=""/>
+                    <pic:cNvPicPr/>
+                  </pic:nvPicPr>
+                  <pic:blipFill>
+                    <a:blip r:embed="rId36"/>
+                    <a:stretch>
+                      <a:fillRect/>
+                    </a:stretch>
+                  </pic:blipFill>
+                  <pic:spPr>
+                    <a:xfrm>
+                      <a:off x="0" y="0"/>
+                      <a:ext cx="5940425" cy="4118610"/>
+                    </a:xfrm>
+                    <a:prstGeom prst="rect">
+                      <a:avLst/>
+                    </a:prstGeom>
+                  </pic:spPr>
+                </pic:pic>
+              </a:graphicData>
+            </a:graphic>
+          </wp:inline>
+        </w:drawing>
+      </w:r>
+    </w:p>
+    <w:p>
+      <w:r>
+        <w:t>История изменений</w:t>
+      </w:r>
+    </w:p>
+    <w:p/>
+    <w:p>
+      <w:pPr>
+        <w:rPr>
+          <w:lang w:val="en-US"/>
+        </w:rPr>
+      </w:pPr>
+      <w:r>
+        <w:rPr>
+          <w:noProof/>
+        </w:rPr>
+        <w:drawing>
+          <wp:inline distT="0" distB="0" distL="0" distR="0" wp14:anchorId="44146CC0" wp14:editId="3FAF74A6">
+            <wp:extent cx="5940425" cy="3391535"/>
+            <wp:effectExtent l="0" t="0" r="3175" b="0"/>
+            <wp:docPr id="36" name="Рисунок 36"/>
+            <wp:cNvGraphicFramePr>
+              <a:graphicFrameLocks xmlns:a="http://schemas.openxmlformats.org/drawingml/2006/main" noChangeAspect="1"/>
+            </wp:cNvGraphicFramePr>
+            <a:graphic xmlns:a="http://schemas.openxmlformats.org/drawingml/2006/main">
+              <a:graphicData uri="http://schemas.openxmlformats.org/drawingml/2006/picture">
+                <pic:pic xmlns:pic="http://schemas.openxmlformats.org/drawingml/2006/picture">
+                  <pic:nvPicPr>
+                    <pic:cNvPr id="1" name=""/>
+                    <pic:cNvPicPr/>
+                  </pic:nvPicPr>
+                  <pic:blipFill>
+                    <a:blip r:embed="rId37"/>
+                    <a:stretch>
+                      <a:fillRect/>
+                    </a:stretch>
+                  </pic:blipFill>
+                  <pic:spPr>
+                    <a:xfrm>
+                      <a:off x="0" y="0"/>
+                      <a:ext cx="5940425" cy="3391535"/>
+                    </a:xfrm>
+                    <a:prstGeom prst="rect">
+                      <a:avLst/>
+                    </a:prstGeom>
+                  </pic:spPr>
+                </pic:pic>
+              </a:graphicData>
+            </a:graphic>
+          </wp:inline>
+        </w:drawing>
+      </w:r>
+    </w:p>
+    <w:p>
+      <w:pPr>
+        <w:rPr>
+          <w:lang w:val="en-US"/>
+        </w:rPr>
+      </w:pPr>
+      <w:r>
+        <w:rPr>
+          <w:noProof/>
+        </w:rPr>
+        <w:lastRenderedPageBreak/>
+        <w:drawing>
+          <wp:inline distT="0" distB="0" distL="0" distR="0" wp14:anchorId="31F28374" wp14:editId="3AC69FEC">
+            <wp:extent cx="5940425" cy="2880995"/>
+            <wp:effectExtent l="0" t="0" r="3175" b="0"/>
+            <wp:docPr id="37" name="Рисунок 37"/>
+            <wp:cNvGraphicFramePr>
+              <a:graphicFrameLocks xmlns:a="http://schemas.openxmlformats.org/drawingml/2006/main" noChangeAspect="1"/>
+            </wp:cNvGraphicFramePr>
+            <a:graphic xmlns:a="http://schemas.openxmlformats.org/drawingml/2006/main">
+              <a:graphicData uri="http://schemas.openxmlformats.org/drawingml/2006/picture">
+                <pic:pic xmlns:pic="http://schemas.openxmlformats.org/drawingml/2006/picture">
+                  <pic:nvPicPr>
+                    <pic:cNvPr id="1" name=""/>
+                    <pic:cNvPicPr/>
+                  </pic:nvPicPr>
+                  <pic:blipFill>
+                    <a:blip r:embed="rId38"/>
+                    <a:stretch>
+                      <a:fillRect/>
+                    </a:stretch>
+                  </pic:blipFill>
+                  <pic:spPr>
+                    <a:xfrm>
+                      <a:off x="0" y="0"/>
+                      <a:ext cx="5940425" cy="2880995"/>
+                    </a:xfrm>
+                    <a:prstGeom prst="rect">
+                      <a:avLst/>
+                    </a:prstGeom>
+                  </pic:spPr>
+                </pic:pic>
+              </a:graphicData>
+            </a:graphic>
+          </wp:inline>
+        </w:drawing>
+      </w:r>
+    </w:p>
+    <w:p>
+      <w:r>
+        <w:t>создайте дополнительную ветку 1 в удаленном репозитории, перенесите в нее два файла из другой ветки, удалите один из файлов</w:t>
+      </w:r>
+    </w:p>
+    <w:p/>
+    <w:p/>
+    <w:p>
+      <w:r>
+        <w:rPr>
+          <w:noProof/>
+        </w:rPr>
+        <w:drawing>
+          <wp:inline distT="0" distB="0" distL="0" distR="0" wp14:anchorId="53E186DA" wp14:editId="225CAC2E">
+            <wp:extent cx="5940425" cy="3938270"/>
+            <wp:effectExtent l="0" t="0" r="3175" b="5080"/>
+            <wp:docPr id="38" name="Рисунок 38"/>
+            <wp:cNvGraphicFramePr>
+              <a:graphicFrameLocks xmlns:a="http://schemas.openxmlformats.org/drawingml/2006/main" noChangeAspect="1"/>
+            </wp:cNvGraphicFramePr>
+            <a:graphic xmlns:a="http://schemas.openxmlformats.org/drawingml/2006/main">
+              <a:graphicData uri="http://schemas.openxmlformats.org/drawingml/2006/picture">
+                <pic:pic xmlns:pic="http://schemas.openxmlformats.org/drawingml/2006/picture">
+                  <pic:nvPicPr>
+                    <pic:cNvPr id="1" name=""/>
+                    <pic:cNvPicPr/>
+                  </pic:nvPicPr>
+                  <pic:blipFill>
+                    <a:blip r:embed="rId39"/>
+                    <a:stretch>
+                      <a:fillRect/>
+                    </a:stretch>
+                  </pic:blipFill>
+                  <pic:spPr>
+                    <a:xfrm>
+                      <a:off x="0" y="0"/>
+                      <a:ext cx="5940425" cy="3938270"/>
+                    </a:xfrm>
+                    <a:prstGeom prst="rect">
+                      <a:avLst/>
+                    </a:prstGeom>
+                  </pic:spPr>
+                </pic:pic>
+              </a:graphicData>
+            </a:graphic>
+          </wp:inline>
+        </w:drawing>
+      </w:r>
+    </w:p>
+    <w:p>
+      <w:pPr>
+        <w:rPr>
+          <w:lang w:val="en-US"/>
+        </w:rPr>
+      </w:pPr>
+      <w:r>
+        <w:t>Слияние из 2 в основную</w:t>
       </w:r>
     </w:p>
     <w:sectPr>

</xml_diff>

<commit_message>
feat(docc): fix lr1 docx
</commit_message>
<xml_diff>
--- a/IGI/LR1/Отчет1.docx
+++ b/IGI/LR1/Отчет1.docx
@@ -1132,11 +1132,6 @@
       </w:r>
     </w:p>
     <w:p>
-      <w:pPr>
-        <w:rPr>
-          <w:lang w:val="en-US"/>
-        </w:rPr>
-      </w:pPr>
       <w:r>
         <w:rPr>
           <w:lang w:val="en-US"/>
@@ -1168,13 +1163,7 @@
         <w:t>изменения внутри коммита</w:t>
       </w:r>
     </w:p>
-    <w:p>
-      <w:pPr>
-        <w:rPr>
-          <w:lang w:val="en-US"/>
-        </w:rPr>
-      </w:pPr>
-    </w:p>
+    <w:p/>
     <w:p>
       <w:pPr>
         <w:rPr>
@@ -1240,10 +1229,7 @@
         <w:t>log</w:t>
       </w:r>
       <w:r>
-        <w:t xml:space="preserve"> </w:t>
-      </w:r>
-      <w:r>
-        <w:t>–</w:t>
+        <w:t xml:space="preserve"> –</w:t>
       </w:r>
       <w:r>
         <w:rPr>
@@ -1572,10 +1558,10 @@
           <w:noProof/>
         </w:rPr>
         <w:drawing>
-          <wp:inline distT="0" distB="0" distL="0" distR="0" wp14:anchorId="16B3DA22" wp14:editId="0AE34BE1">
-            <wp:extent cx="5940425" cy="3376295"/>
-            <wp:effectExtent l="0" t="0" r="3175" b="0"/>
-            <wp:docPr id="26" name="Рисунок 26"/>
+          <wp:inline distT="0" distB="0" distL="0" distR="0" wp14:anchorId="45C13803" wp14:editId="7A215406">
+            <wp:extent cx="5940425" cy="3274060"/>
+            <wp:effectExtent l="0" t="0" r="3175" b="2540"/>
+            <wp:docPr id="17" name="Рисунок 17"/>
             <wp:cNvGraphicFramePr>
               <a:graphicFrameLocks xmlns:a="http://schemas.openxmlformats.org/drawingml/2006/main" noChangeAspect="1"/>
             </wp:cNvGraphicFramePr>
@@ -1595,64 +1581,94 @@
                   <pic:spPr>
                     <a:xfrm>
                       <a:off x="0" y="0"/>
-                      <a:ext cx="5940425" cy="3376295"/>
-                    </a:xfrm>
-                    <a:prstGeom prst="rect">
-                      <a:avLst/>
-                    </a:prstGeom>
-                  </pic:spPr>
-                </pic:pic>
-              </a:graphicData>
-            </a:graphic>
-          </wp:inline>
-        </w:drawing>
-      </w:r>
-    </w:p>
-    <w:p>
+                      <a:ext cx="5940425" cy="3274060"/>
+                    </a:xfrm>
+                    <a:prstGeom prst="rect">
+                      <a:avLst/>
+                    </a:prstGeom>
+                  </pic:spPr>
+                </pic:pic>
+              </a:graphicData>
+            </a:graphic>
+          </wp:inline>
+        </w:drawing>
+      </w:r>
+    </w:p>
+    <w:p>
+      <w:pPr>
+        <w:rPr>
+          <w:lang w:val="en-US"/>
+        </w:rPr>
+      </w:pPr>
+      <w:r>
+        <w:rPr>
+          <w:lang w:val="en-US"/>
+        </w:rPr>
+        <w:t>git log --graph --</w:t>
+      </w:r>
       <w:proofErr w:type="spellStart"/>
       <w:r>
-        <w:t>git</w:t>
+        <w:rPr>
+          <w:lang w:val="en-US"/>
+        </w:rPr>
+        <w:t>oneline</w:t>
       </w:r>
       <w:proofErr w:type="spellEnd"/>
       <w:r>
-        <w:t xml:space="preserve"> </w:t>
+        <w:rPr>
+          <w:lang w:val="en-US"/>
+        </w:rPr>
+        <w:t xml:space="preserve"> --decorate --all --simplify-by-decoration</w:t>
+      </w:r>
+    </w:p>
+    <w:p>
+      <w:pPr>
+        <w:rPr>
+          <w:lang w:val="en-US"/>
+        </w:rPr>
+      </w:pPr>
+      <w:r>
+        <w:rPr>
+          <w:lang w:val="en-US"/>
+        </w:rPr>
+        <w:t>git log --graph --</w:t>
       </w:r>
       <w:proofErr w:type="spellStart"/>
       <w:r>
-        <w:t>log</w:t>
+        <w:rPr>
+          <w:lang w:val="en-US"/>
+        </w:rPr>
+        <w:t>oneline</w:t>
       </w:r>
       <w:proofErr w:type="spellEnd"/>
       <w:r>
-        <w:t xml:space="preserve"> --</w:t>
-      </w:r>
-      <w:proofErr w:type="spellStart"/>
-      <w:r>
-        <w:t>graph</w:t>
-      </w:r>
-      <w:proofErr w:type="spellEnd"/>
-      <w:r>
-        <w:t xml:space="preserve"> --</w:t>
-      </w:r>
-      <w:proofErr w:type="spellStart"/>
-      <w:r>
-        <w:t>oneline</w:t>
-      </w:r>
-      <w:proofErr w:type="spellEnd"/>
-      <w:r>
-        <w:t xml:space="preserve"> </w:t>
-      </w:r>
-      <w:r>
-        <w:t>–</w:t>
-      </w:r>
-      <w:proofErr w:type="spellStart"/>
-      <w:r>
-        <w:t>all</w:t>
-      </w:r>
-      <w:proofErr w:type="spellEnd"/>
-    </w:p>
-    <w:p/>
-    <w:p/>
-    <w:p/>
+        <w:rPr>
+          <w:lang w:val="en-US"/>
+        </w:rPr>
+        <w:t xml:space="preserve"> –all</w:t>
+      </w:r>
+    </w:p>
+    <w:p>
+      <w:pPr>
+        <w:rPr>
+          <w:lang w:val="en-US"/>
+        </w:rPr>
+      </w:pPr>
+    </w:p>
+    <w:p>
+      <w:pPr>
+        <w:rPr>
+          <w:lang w:val="en-US"/>
+        </w:rPr>
+      </w:pPr>
+    </w:p>
+    <w:p>
+      <w:pPr>
+        <w:rPr>
+          <w:lang w:val="en-US"/>
+        </w:rPr>
+      </w:pPr>
+    </w:p>
     <w:p>
       <w:r>
         <w:rPr>
@@ -1813,11 +1829,6 @@
     </w:p>
     <w:p/>
     <w:p>
-      <w:pPr>
-        <w:rPr>
-          <w:lang w:val="en-US"/>
-        </w:rPr>
-      </w:pPr>
       <w:r>
         <w:rPr>
           <w:noProof/>
@@ -1862,13 +1873,7 @@
         <w:t>изменить файл и вернуть к состоянию последнего коммита</w:t>
       </w:r>
     </w:p>
-    <w:p>
-      <w:pPr>
-        <w:rPr>
-          <w:lang w:val="en-US"/>
-        </w:rPr>
-      </w:pPr>
-    </w:p>
+    <w:p/>
     <w:p>
       <w:pPr>
         <w:rPr>
@@ -2110,10 +2115,10 @@
         </w:rPr>
         <w:lastRenderedPageBreak/>
         <w:drawing>
-          <wp:inline distT="0" distB="0" distL="0" distR="0" wp14:anchorId="0313E827" wp14:editId="6AC5A911">
-            <wp:extent cx="5940425" cy="4118610"/>
+          <wp:inline distT="0" distB="0" distL="0" distR="0" wp14:anchorId="6256CF85" wp14:editId="5C9421D0">
+            <wp:extent cx="5940425" cy="5738495"/>
             <wp:effectExtent l="0" t="0" r="3175" b="0"/>
-            <wp:docPr id="35" name="Рисунок 35"/>
+            <wp:docPr id="2" name="Рисунок 2"/>
             <wp:cNvGraphicFramePr>
               <a:graphicFrameLocks xmlns:a="http://schemas.openxmlformats.org/drawingml/2006/main" noChangeAspect="1"/>
             </wp:cNvGraphicFramePr>
@@ -2133,7 +2138,7 @@
                   <pic:spPr>
                     <a:xfrm>
                       <a:off x="0" y="0"/>
-                      <a:ext cx="5940425" cy="4118610"/>
+                      <a:ext cx="5940425" cy="5738495"/>
                     </a:xfrm>
                     <a:prstGeom prst="rect">
                       <a:avLst/>
@@ -2162,6 +2167,7 @@
         <w:rPr>
           <w:noProof/>
         </w:rPr>
+        <w:lastRenderedPageBreak/>
         <w:drawing>
           <wp:inline distT="0" distB="0" distL="0" distR="0" wp14:anchorId="44146CC0" wp14:editId="3FAF74A6">
             <wp:extent cx="5940425" cy="3391535"/>
@@ -2209,7 +2215,6 @@
         <w:rPr>
           <w:noProof/>
         </w:rPr>
-        <w:lastRenderedPageBreak/>
         <w:drawing>
           <wp:inline distT="0" distB="0" distL="0" distR="0" wp14:anchorId="31F28374" wp14:editId="3AC69FEC">
             <wp:extent cx="5940425" cy="2880995"/>
@@ -2259,6 +2264,7 @@
         <w:rPr>
           <w:noProof/>
         </w:rPr>
+        <w:lastRenderedPageBreak/>
         <w:drawing>
           <wp:inline distT="0" distB="0" distL="0" distR="0" wp14:anchorId="53E186DA" wp14:editId="225CAC2E">
             <wp:extent cx="5940425" cy="3938270"/>

</xml_diff>